<commit_message>
Log gemaakt en User Stories Dupe gemaakt
</commit_message>
<xml_diff>
--- a/Sjablonen/Sjablonen (Ruben)/B1K2W1 (template) -  Log.docx
+++ b/Sjablonen/Sjablonen (Ruben)/B1K2W1 (template) -  Log.docx
@@ -1,6 +1,6 @@
 
 <file path=word/document.xml><?xml version="1.0" encoding="utf-8"?>
-<w:document xmlns:wpc="http://schemas.microsoft.com/office/word/2010/wordprocessingCanvas" xmlns:cx="http://schemas.microsoft.com/office/drawing/2014/chartex" xmlns:cx1="http://schemas.microsoft.com/office/drawing/2015/9/8/chartex" xmlns:cx2="http://schemas.microsoft.com/office/drawing/2015/10/21/chartex" xmlns:cx3="http://schemas.microsoft.com/office/drawing/2016/5/9/chartex" xmlns:cx4="http://schemas.microsoft.com/office/drawing/2016/5/10/chartex" xmlns:cx5="http://schemas.microsoft.com/office/drawing/2016/5/11/chartex" xmlns:cx6="http://schemas.microsoft.com/office/drawing/2016/5/12/chartex" xmlns:cx7="http://schemas.microsoft.com/office/drawing/2016/5/13/chartex" xmlns:cx8="http://schemas.microsoft.com/office/drawing/2016/5/14/chartex" xmlns:mc="http://schemas.openxmlformats.org/markup-compatibility/2006" xmlns:aink="http://schemas.microsoft.com/office/drawing/2016/ink" xmlns:am3d="http://schemas.microsoft.com/office/drawing/2017/model3d" xmlns:o="urn:schemas-microsoft-com:office:office" xmlns:oel="http://schemas.microsoft.com/office/2019/extlst" xmlns:r="http://schemas.openxmlformats.org/officeDocument/2006/relationships" xmlns:m="http://schemas.openxmlformats.org/officeDocument/2006/math" xmlns:v="urn:schemas-microsoft-com:vml" xmlns:wp14="http://schemas.microsoft.com/office/word/2010/wordprocessingDrawing" xmlns:wp="http://schemas.openxmlformats.org/drawingml/2006/wordprocessingDrawing" xmlns:w10="urn:schemas-microsoft-com:office:word" xmlns:w="http://schemas.openxmlformats.org/wordprocessingml/2006/main" xmlns:w14="http://schemas.microsoft.com/office/word/2010/wordml" xmlns:w15="http://schemas.microsoft.com/office/word/2012/wordml" xmlns:w16cex="http://schemas.microsoft.com/office/word/2018/wordml/cex" xmlns:w16cid="http://schemas.microsoft.com/office/word/2016/wordml/cid" xmlns:w16="http://schemas.microsoft.com/office/word/2018/wordml" xmlns:w16du="http://schemas.microsoft.com/office/word/2023/wordml/word16du" xmlns:w16sdtdh="http://schemas.microsoft.com/office/word/2020/wordml/sdtdatahash" xmlns:w16se="http://schemas.microsoft.com/office/word/2015/wordml/symex" xmlns:wpg="http://schemas.microsoft.com/office/word/2010/wordprocessingGroup" xmlns:wpi="http://schemas.microsoft.com/office/word/2010/wordprocessingInk" xmlns:wne="http://schemas.microsoft.com/office/word/2006/wordml" xmlns:wps="http://schemas.microsoft.com/office/word/2010/wordprocessingShape" mc:Ignorable="w14 w15 w16se w16cid w16 w16cex w16sdtdh w16du wp14">
+<w:document xmlns:wpc="http://schemas.microsoft.com/office/word/2010/wordprocessingCanvas" xmlns:cx="http://schemas.microsoft.com/office/drawing/2014/chartex" xmlns:cx1="http://schemas.microsoft.com/office/drawing/2015/9/8/chartex" xmlns:cx2="http://schemas.microsoft.com/office/drawing/2015/10/21/chartex" xmlns:cx3="http://schemas.microsoft.com/office/drawing/2016/5/9/chartex" xmlns:cx4="http://schemas.microsoft.com/office/drawing/2016/5/10/chartex" xmlns:cx5="http://schemas.microsoft.com/office/drawing/2016/5/11/chartex" xmlns:cx6="http://schemas.microsoft.com/office/drawing/2016/5/12/chartex" xmlns:cx7="http://schemas.microsoft.com/office/drawing/2016/5/13/chartex" xmlns:cx8="http://schemas.microsoft.com/office/drawing/2016/5/14/chartex" xmlns:mc="http://schemas.openxmlformats.org/markup-compatibility/2006" xmlns:aink="http://schemas.microsoft.com/office/drawing/2016/ink" xmlns:am3d="http://schemas.microsoft.com/office/drawing/2017/model3d" xmlns:o="urn:schemas-microsoft-com:office:office" xmlns:oel="http://schemas.microsoft.com/office/2019/extlst" xmlns:r="http://schemas.openxmlformats.org/officeDocument/2006/relationships" xmlns:m="http://schemas.openxmlformats.org/officeDocument/2006/math" xmlns:v="urn:schemas-microsoft-com:vml" xmlns:wp14="http://schemas.microsoft.com/office/word/2010/wordprocessingDrawing" xmlns:wp="http://schemas.openxmlformats.org/drawingml/2006/wordprocessingDrawing" xmlns:w10="urn:schemas-microsoft-com:office:word" xmlns:w="http://schemas.openxmlformats.org/wordprocessingml/2006/main" xmlns:w14="http://schemas.microsoft.com/office/word/2010/wordml" xmlns:w15="http://schemas.microsoft.com/office/word/2012/wordml" xmlns:w16cex="http://schemas.microsoft.com/office/word/2018/wordml/cex" xmlns:w16cid="http://schemas.microsoft.com/office/word/2016/wordml/cid" xmlns:w16="http://schemas.microsoft.com/office/word/2018/wordml" xmlns:w16du="http://schemas.microsoft.com/office/word/2023/wordml/word16du" xmlns:w16sdtdh="http://schemas.microsoft.com/office/word/2020/wordml/sdtdatahash" xmlns:w16sdtfl="http://schemas.microsoft.com/office/word/2024/wordml/sdtformatlock" xmlns:w16se="http://schemas.microsoft.com/office/word/2015/wordml/symex" xmlns:wpg="http://schemas.microsoft.com/office/word/2010/wordprocessingGroup" xmlns:wpi="http://schemas.microsoft.com/office/word/2010/wordprocessingInk" xmlns:wne="http://schemas.microsoft.com/office/word/2006/wordml" xmlns:wps="http://schemas.microsoft.com/office/word/2010/wordprocessingShape" mc:Ignorable="w14 w15 w16se w16cid w16 w16cex w16sdtdh w16sdtfl w16du wp14">
   <w:body>
     <w:p>
       <w:pPr>
@@ -231,6 +231,9 @@
                             <w:r>
                               <w:t xml:space="preserve">Voor- en achternaam: </w:t>
                             </w:r>
+                            <w:r>
+                              <w:t>Ruben Stender</w:t>
+                            </w:r>
                           </w:p>
                           <w:p>
                             <w:pPr>
@@ -238,6 +241,9 @@
                             </w:pPr>
                             <w:r>
                               <w:t xml:space="preserve">Leerling nummer: </w:t>
+                            </w:r>
+                            <w:r>
+                              <w:t xml:space="preserve"> 1354825</w:t>
                             </w:r>
                           </w:p>
                           <w:p>
@@ -247,6 +253,9 @@
                             <w:r>
                               <w:t xml:space="preserve">Datum: </w:t>
                             </w:r>
+                            <w:r>
+                              <w:t xml:space="preserve">12 – 12 – 2025 </w:t>
+                            </w:r>
                           </w:p>
                           <w:p>
                             <w:pPr>
@@ -254,6 +263,9 @@
                             </w:pPr>
                             <w:r>
                               <w:t xml:space="preserve">Versie: </w:t>
+                            </w:r>
+                            <w:r>
+                              <w:t>V1</w:t>
                             </w:r>
                           </w:p>
                         </w:txbxContent>
@@ -289,6 +301,9 @@
                       <w:r>
                         <w:t xml:space="preserve">Voor- en achternaam: </w:t>
                       </w:r>
+                      <w:r>
+                        <w:t>Ruben Stender</w:t>
+                      </w:r>
                     </w:p>
                     <w:p>
                       <w:pPr>
@@ -296,6 +311,9 @@
                       </w:pPr>
                       <w:r>
                         <w:t xml:space="preserve">Leerling nummer: </w:t>
+                      </w:r>
+                      <w:r>
+                        <w:t xml:space="preserve"> 1354825</w:t>
                       </w:r>
                     </w:p>
                     <w:p>
@@ -305,6 +323,9 @@
                       <w:r>
                         <w:t xml:space="preserve">Datum: </w:t>
                       </w:r>
+                      <w:r>
+                        <w:t xml:space="preserve">12 – 12 – 2025 </w:t>
+                      </w:r>
                     </w:p>
                     <w:p>
                       <w:pPr>
@@ -312,6 +333,9 @@
                       </w:pPr>
                       <w:r>
                         <w:t xml:space="preserve">Versie: </w:t>
+                      </w:r>
+                      <w:r>
+                        <w:t>V1</w:t>
                       </w:r>
                     </w:p>
                   </w:txbxContent>
@@ -1388,6 +1412,7 @@
         <w:jc w:val="left"/>
       </w:pPr>
       <w:r>
+        <w:lastRenderedPageBreak/>
         <w:t>Inleiding</w:t>
       </w:r>
     </w:p>
@@ -1478,8 +1503,398 @@
         <w:pStyle w:val="Heading1"/>
         <w:jc w:val="left"/>
       </w:pPr>
-      <w:r>
-        <w:t>Dag 1</w:t>
+    </w:p>
+    <w:p>
+      <w:pPr>
+        <w:pStyle w:val="Heading1"/>
+        <w:jc w:val="left"/>
+      </w:pPr>
+    </w:p>
+    <w:p>
+      <w:pPr>
+        <w:pStyle w:val="Heading1"/>
+        <w:jc w:val="left"/>
+      </w:pPr>
+    </w:p>
+    <w:p>
+      <w:pPr>
+        <w:pStyle w:val="Heading1"/>
+        <w:jc w:val="left"/>
+      </w:pPr>
+    </w:p>
+    <w:p>
+      <w:pPr>
+        <w:pStyle w:val="Heading1"/>
+        <w:jc w:val="left"/>
+      </w:pPr>
+    </w:p>
+    <w:p>
+      <w:pPr>
+        <w:pStyle w:val="Heading1"/>
+        <w:jc w:val="left"/>
+      </w:pPr>
+    </w:p>
+    <w:p>
+      <w:pPr>
+        <w:pStyle w:val="Heading1"/>
+        <w:jc w:val="left"/>
+      </w:pPr>
+    </w:p>
+    <w:p>
+      <w:pPr>
+        <w:pStyle w:val="Heading1"/>
+        <w:jc w:val="left"/>
+      </w:pPr>
+    </w:p>
+    <w:p>
+      <w:pPr>
+        <w:pStyle w:val="Heading1"/>
+        <w:jc w:val="left"/>
+      </w:pPr>
+    </w:p>
+    <w:p>
+      <w:pPr>
+        <w:pStyle w:val="Heading1"/>
+        <w:jc w:val="left"/>
+      </w:pPr>
+    </w:p>
+    <w:p>
+      <w:pPr>
+        <w:pStyle w:val="Heading1"/>
+        <w:jc w:val="left"/>
+      </w:pPr>
+    </w:p>
+    <w:p>
+      <w:pPr>
+        <w:pStyle w:val="Heading1"/>
+        <w:jc w:val="left"/>
+      </w:pPr>
+    </w:p>
+    <w:p>
+      <w:pPr>
+        <w:pStyle w:val="Heading1"/>
+        <w:jc w:val="left"/>
+      </w:pPr>
+    </w:p>
+    <w:p>
+      <w:pPr>
+        <w:pStyle w:val="Heading1"/>
+        <w:jc w:val="left"/>
+      </w:pPr>
+    </w:p>
+    <w:p>
+      <w:pPr>
+        <w:pStyle w:val="Heading1"/>
+        <w:jc w:val="left"/>
+      </w:pPr>
+    </w:p>
+    <w:p>
+      <w:pPr>
+        <w:pStyle w:val="Heading1"/>
+        <w:jc w:val="left"/>
+      </w:pPr>
+      <w:r>
+        <w:lastRenderedPageBreak/>
+        <w:t>Sprint 1</w:t>
+      </w:r>
+    </w:p>
+    <w:p>
+      <w:pPr>
+        <w:pStyle w:val="Heading3"/>
+      </w:pPr>
+      <w:bookmarkStart w:id="0" w:name="_Toc164424772"/>
+      <w:bookmarkStart w:id="1" w:name="_Hlk163562611"/>
+      <w:r>
+        <w:rPr>
+          <w:b/>
+          <w:bCs/>
+        </w:rPr>
+        <w:lastRenderedPageBreak/>
+        <w:t>Kopie</w:t>
+      </w:r>
+      <w:r>
+        <w:rPr>
+          <w:b/>
+          <w:bCs/>
+        </w:rPr>
+        <w:t>/screenshot</w:t>
+      </w:r>
+      <w:r>
+        <w:rPr>
+          <w:b/>
+          <w:bCs/>
+        </w:rPr>
+        <w:t xml:space="preserve"> </w:t>
+      </w:r>
+      <w:r>
+        <w:rPr>
+          <w:b/>
+          <w:bCs/>
+        </w:rPr>
+        <w:t xml:space="preserve">van je </w:t>
+      </w:r>
+      <w:r>
+        <w:rPr>
+          <w:b/>
+          <w:bCs/>
+        </w:rPr>
+        <w:t>Daily StandUp</w:t>
+      </w:r>
+      <w:r>
+        <w:rPr>
+          <w:b/>
+          <w:bCs/>
+        </w:rPr>
+        <w:t>.</w:t>
+      </w:r>
+      <w:bookmarkEnd w:id="0"/>
+      <w:r>
+        <w:rPr>
+          <w:b/>
+          <w:bCs/>
+        </w:rPr>
+        <w:t xml:space="preserve"> </w:t>
+      </w:r>
+      <w:r>
+        <w:rPr>
+          <w:b/>
+          <w:bCs/>
+        </w:rPr>
+        <w:br/>
+      </w:r>
+      <w:r>
+        <w:rPr>
+          <w:noProof/>
+        </w:rPr>
+        <w:drawing>
+          <wp:inline distT="0" distB="0" distL="0" distR="0" wp14:anchorId="6549F059" wp14:editId="42AC4AD2">
+            <wp:extent cx="5760720" cy="1788795"/>
+            <wp:effectExtent l="0" t="0" r="0" b="1905"/>
+            <wp:docPr id="1587853811" name="Picture 1" descr="A black background with a white object&#10;&#10;AI-generated content may be incorrect."/>
+            <wp:cNvGraphicFramePr>
+              <a:graphicFrameLocks xmlns:a="http://schemas.openxmlformats.org/drawingml/2006/main" noChangeAspect="1"/>
+            </wp:cNvGraphicFramePr>
+            <a:graphic xmlns:a="http://schemas.openxmlformats.org/drawingml/2006/main">
+              <a:graphicData uri="http://schemas.openxmlformats.org/drawingml/2006/picture">
+                <pic:pic xmlns:pic="http://schemas.openxmlformats.org/drawingml/2006/picture">
+                  <pic:nvPicPr>
+                    <pic:cNvPr id="1587853811" name="Picture 1" descr="A black background with a white object&#10;&#10;AI-generated content may be incorrect."/>
+                    <pic:cNvPicPr/>
+                  </pic:nvPicPr>
+                  <pic:blipFill>
+                    <a:blip r:embed="rId12">
+                      <a:extLst>
+                        <a:ext uri="{28A0092B-C50C-407E-A947-70E740481C1C}">
+                          <a14:useLocalDpi xmlns:a14="http://schemas.microsoft.com/office/drawing/2010/main" val="0"/>
+                        </a:ext>
+                      </a:extLst>
+                    </a:blip>
+                    <a:stretch>
+                      <a:fillRect/>
+                    </a:stretch>
+                  </pic:blipFill>
+                  <pic:spPr>
+                    <a:xfrm>
+                      <a:off x="0" y="0"/>
+                      <a:ext cx="5760720" cy="1788795"/>
+                    </a:xfrm>
+                    <a:prstGeom prst="rect">
+                      <a:avLst/>
+                    </a:prstGeom>
+                  </pic:spPr>
+                </pic:pic>
+              </a:graphicData>
+            </a:graphic>
+          </wp:inline>
+        </w:drawing>
+      </w:r>
+      <w:r>
+        <w:rPr>
+          <w:noProof/>
+        </w:rPr>
+        <w:drawing>
+          <wp:inline distT="0" distB="0" distL="0" distR="0" wp14:anchorId="0E126BEC" wp14:editId="50A93988">
+            <wp:extent cx="5760720" cy="1871345"/>
+            <wp:effectExtent l="0" t="0" r="0" b="0"/>
+            <wp:docPr id="942513511" name="Picture 2" descr="A black background with white text&#10;&#10;AI-generated content may be incorrect."/>
+            <wp:cNvGraphicFramePr>
+              <a:graphicFrameLocks xmlns:a="http://schemas.openxmlformats.org/drawingml/2006/main" noChangeAspect="1"/>
+            </wp:cNvGraphicFramePr>
+            <a:graphic xmlns:a="http://schemas.openxmlformats.org/drawingml/2006/main">
+              <a:graphicData uri="http://schemas.openxmlformats.org/drawingml/2006/picture">
+                <pic:pic xmlns:pic="http://schemas.openxmlformats.org/drawingml/2006/picture">
+                  <pic:nvPicPr>
+                    <pic:cNvPr id="942513511" name="Picture 2" descr="A black background with white text&#10;&#10;AI-generated content may be incorrect."/>
+                    <pic:cNvPicPr/>
+                  </pic:nvPicPr>
+                  <pic:blipFill>
+                    <a:blip r:embed="rId13">
+                      <a:extLst>
+                        <a:ext uri="{28A0092B-C50C-407E-A947-70E740481C1C}">
+                          <a14:useLocalDpi xmlns:a14="http://schemas.microsoft.com/office/drawing/2010/main" val="0"/>
+                        </a:ext>
+                      </a:extLst>
+                    </a:blip>
+                    <a:stretch>
+                      <a:fillRect/>
+                    </a:stretch>
+                  </pic:blipFill>
+                  <pic:spPr>
+                    <a:xfrm>
+                      <a:off x="0" y="0"/>
+                      <a:ext cx="5760720" cy="1871345"/>
+                    </a:xfrm>
+                    <a:prstGeom prst="rect">
+                      <a:avLst/>
+                    </a:prstGeom>
+                  </pic:spPr>
+                </pic:pic>
+              </a:graphicData>
+            </a:graphic>
+          </wp:inline>
+        </w:drawing>
+      </w:r>
+      <w:r>
+        <w:rPr>
+          <w:noProof/>
+        </w:rPr>
+        <w:drawing>
+          <wp:inline distT="0" distB="0" distL="0" distR="0" wp14:anchorId="421EF2CC" wp14:editId="2FB1450E">
+            <wp:extent cx="5760720" cy="2032635"/>
+            <wp:effectExtent l="0" t="0" r="0" b="5715"/>
+            <wp:docPr id="1707114293" name="Picture 3" descr="A screenshot of a computer&#10;&#10;AI-generated content may be incorrect."/>
+            <wp:cNvGraphicFramePr>
+              <a:graphicFrameLocks xmlns:a="http://schemas.openxmlformats.org/drawingml/2006/main" noChangeAspect="1"/>
+            </wp:cNvGraphicFramePr>
+            <a:graphic xmlns:a="http://schemas.openxmlformats.org/drawingml/2006/main">
+              <a:graphicData uri="http://schemas.openxmlformats.org/drawingml/2006/picture">
+                <pic:pic xmlns:pic="http://schemas.openxmlformats.org/drawingml/2006/picture">
+                  <pic:nvPicPr>
+                    <pic:cNvPr id="1707114293" name="Picture 3" descr="A screenshot of a computer&#10;&#10;AI-generated content may be incorrect."/>
+                    <pic:cNvPicPr/>
+                  </pic:nvPicPr>
+                  <pic:blipFill>
+                    <a:blip r:embed="rId14">
+                      <a:extLst>
+                        <a:ext uri="{28A0092B-C50C-407E-A947-70E740481C1C}">
+                          <a14:useLocalDpi xmlns:a14="http://schemas.microsoft.com/office/drawing/2010/main" val="0"/>
+                        </a:ext>
+                      </a:extLst>
+                    </a:blip>
+                    <a:stretch>
+                      <a:fillRect/>
+                    </a:stretch>
+                  </pic:blipFill>
+                  <pic:spPr>
+                    <a:xfrm>
+                      <a:off x="0" y="0"/>
+                      <a:ext cx="5760720" cy="2032635"/>
+                    </a:xfrm>
+                    <a:prstGeom prst="rect">
+                      <a:avLst/>
+                    </a:prstGeom>
+                  </pic:spPr>
+                </pic:pic>
+              </a:graphicData>
+            </a:graphic>
+          </wp:inline>
+        </w:drawing>
+      </w:r>
+      <w:r>
+        <w:rPr>
+          <w:noProof/>
+        </w:rPr>
+        <w:drawing>
+          <wp:inline distT="0" distB="0" distL="0" distR="0" wp14:anchorId="7C1EE527" wp14:editId="45B926C1">
+            <wp:extent cx="5760720" cy="1668145"/>
+            <wp:effectExtent l="0" t="0" r="0" b="8255"/>
+            <wp:docPr id="1839421634" name="Picture 4" descr="A black background with white text&#10;&#10;AI-generated content may be incorrect."/>
+            <wp:cNvGraphicFramePr>
+              <a:graphicFrameLocks xmlns:a="http://schemas.openxmlformats.org/drawingml/2006/main" noChangeAspect="1"/>
+            </wp:cNvGraphicFramePr>
+            <a:graphic xmlns:a="http://schemas.openxmlformats.org/drawingml/2006/main">
+              <a:graphicData uri="http://schemas.openxmlformats.org/drawingml/2006/picture">
+                <pic:pic xmlns:pic="http://schemas.openxmlformats.org/drawingml/2006/picture">
+                  <pic:nvPicPr>
+                    <pic:cNvPr id="1839421634" name="Picture 4" descr="A black background with white text&#10;&#10;AI-generated content may be incorrect."/>
+                    <pic:cNvPicPr/>
+                  </pic:nvPicPr>
+                  <pic:blipFill>
+                    <a:blip r:embed="rId15">
+                      <a:extLst>
+                        <a:ext uri="{28A0092B-C50C-407E-A947-70E740481C1C}">
+                          <a14:useLocalDpi xmlns:a14="http://schemas.microsoft.com/office/drawing/2010/main" val="0"/>
+                        </a:ext>
+                      </a:extLst>
+                    </a:blip>
+                    <a:stretch>
+                      <a:fillRect/>
+                    </a:stretch>
+                  </pic:blipFill>
+                  <pic:spPr>
+                    <a:xfrm>
+                      <a:off x="0" y="0"/>
+                      <a:ext cx="5760720" cy="1668145"/>
+                    </a:xfrm>
+                    <a:prstGeom prst="rect">
+                      <a:avLst/>
+                    </a:prstGeom>
+                  </pic:spPr>
+                </pic:pic>
+              </a:graphicData>
+            </a:graphic>
+          </wp:inline>
+        </w:drawing>
+      </w:r>
+      <w:r>
+        <w:rPr>
+          <w:noProof/>
+        </w:rPr>
+        <w:lastRenderedPageBreak/>
+        <w:drawing>
+          <wp:inline distT="0" distB="0" distL="0" distR="0" wp14:anchorId="01F951B8" wp14:editId="713AD457">
+            <wp:extent cx="5760720" cy="2033905"/>
+            <wp:effectExtent l="0" t="0" r="0" b="4445"/>
+            <wp:docPr id="575786297" name="Picture 5" descr="A black rectangle with white text&#10;&#10;AI-generated content may be incorrect."/>
+            <wp:cNvGraphicFramePr>
+              <a:graphicFrameLocks xmlns:a="http://schemas.openxmlformats.org/drawingml/2006/main" noChangeAspect="1"/>
+            </wp:cNvGraphicFramePr>
+            <a:graphic xmlns:a="http://schemas.openxmlformats.org/drawingml/2006/main">
+              <a:graphicData uri="http://schemas.openxmlformats.org/drawingml/2006/picture">
+                <pic:pic xmlns:pic="http://schemas.openxmlformats.org/drawingml/2006/picture">
+                  <pic:nvPicPr>
+                    <pic:cNvPr id="575786297" name="Picture 5" descr="A black rectangle with white text&#10;&#10;AI-generated content may be incorrect."/>
+                    <pic:cNvPicPr/>
+                  </pic:nvPicPr>
+                  <pic:blipFill>
+                    <a:blip r:embed="rId16">
+                      <a:extLst>
+                        <a:ext uri="{28A0092B-C50C-407E-A947-70E740481C1C}">
+                          <a14:useLocalDpi xmlns:a14="http://schemas.microsoft.com/office/drawing/2010/main" val="0"/>
+                        </a:ext>
+                      </a:extLst>
+                    </a:blip>
+                    <a:stretch>
+                      <a:fillRect/>
+                    </a:stretch>
+                  </pic:blipFill>
+                  <pic:spPr>
+                    <a:xfrm>
+                      <a:off x="0" y="0"/>
+                      <a:ext cx="5760720" cy="2033905"/>
+                    </a:xfrm>
+                    <a:prstGeom prst="rect">
+                      <a:avLst/>
+                    </a:prstGeom>
+                  </pic:spPr>
+                </pic:pic>
+              </a:graphicData>
+            </a:graphic>
+          </wp:inline>
+        </w:drawing>
+      </w:r>
+      <w:r>
+        <w:br/>
       </w:r>
     </w:p>
     <w:p>
@@ -1490,22 +1905,23 @@
           <w:numId w:val="17"/>
         </w:numPr>
       </w:pPr>
-      <w:bookmarkStart w:id="0" w:name="_Toc164424772"/>
-      <w:bookmarkStart w:id="1" w:name="_Hlk163562611"/>
-      <w:r>
-        <w:rPr>
-          <w:b/>
-          <w:bCs/>
-        </w:rPr>
-        <w:t>Kopie</w:t>
-      </w:r>
-      <w:r>
-        <w:rPr>
-          <w:b/>
-          <w:bCs/>
-        </w:rPr>
-        <w:t>/screenshot</w:t>
-      </w:r>
+      <w:bookmarkStart w:id="2" w:name="_Toc164424773"/>
+      <w:bookmarkEnd w:id="1"/>
+      <w:r>
+        <w:rPr>
+          <w:b/>
+          <w:bCs/>
+        </w:rPr>
+        <w:t>Screenshot SCRUM bord</w:t>
+      </w:r>
+      <w:r>
+        <w:rPr>
+          <w:b/>
+          <w:bCs/>
+        </w:rPr>
+        <w:t>.</w:t>
+      </w:r>
+      <w:bookmarkEnd w:id="2"/>
       <w:r>
         <w:rPr>
           <w:b/>
@@ -1518,66 +1934,44 @@
           <w:b/>
           <w:bCs/>
         </w:rPr>
-        <w:t xml:space="preserve">van je </w:t>
-      </w:r>
-      <w:r>
-        <w:rPr>
-          <w:b/>
-          <w:bCs/>
-        </w:rPr>
-        <w:t xml:space="preserve">Daily </w:t>
-      </w:r>
-      <w:proofErr w:type="spellStart"/>
-      <w:r>
-        <w:rPr>
-          <w:b/>
-          <w:bCs/>
-        </w:rPr>
-        <w:t>StandUp</w:t>
-      </w:r>
-      <w:proofErr w:type="spellEnd"/>
-      <w:r>
-        <w:rPr>
-          <w:b/>
-          <w:bCs/>
-        </w:rPr>
-        <w:t>.</w:t>
-      </w:r>
-      <w:bookmarkEnd w:id="0"/>
-      <w:r>
-        <w:rPr>
-          <w:b/>
-          <w:bCs/>
-        </w:rPr>
-        <w:t xml:space="preserve"> </w:t>
-      </w:r>
-      <w:r>
-        <w:rPr>
-          <w:b/>
-          <w:bCs/>
-        </w:rPr>
-        <w:br/>
-      </w:r>
-      <w:r>
-        <w:t>[</w:t>
-      </w:r>
-      <w:r>
-        <w:t xml:space="preserve">Zorg </w:t>
-      </w:r>
-      <w:r>
-        <w:t xml:space="preserve">ervoor </w:t>
-      </w:r>
-      <w:r>
-        <w:t xml:space="preserve">dat de informatie </w:t>
-      </w:r>
-      <w:r>
-        <w:t xml:space="preserve">die je inlevert duidelijk en </w:t>
-      </w:r>
-      <w:r>
-        <w:t>leesbaar is!</w:t>
-      </w:r>
-      <w:r>
-        <w:t>]</w:t>
+        <w:br/>
+      </w:r>
+      <w:r>
+        <w:drawing>
+          <wp:inline distT="0" distB="0" distL="0" distR="0" wp14:anchorId="429C4A0E" wp14:editId="7A854538">
+            <wp:extent cx="5760720" cy="2451735"/>
+            <wp:effectExtent l="0" t="0" r="0" b="5715"/>
+            <wp:docPr id="1035794285" name="Picture 1" descr="A screenshot of a video game&#10;&#10;AI-generated content may be incorrect."/>
+            <wp:cNvGraphicFramePr>
+              <a:graphicFrameLocks xmlns:a="http://schemas.openxmlformats.org/drawingml/2006/main" noChangeAspect="1"/>
+            </wp:cNvGraphicFramePr>
+            <a:graphic xmlns:a="http://schemas.openxmlformats.org/drawingml/2006/main">
+              <a:graphicData uri="http://schemas.openxmlformats.org/drawingml/2006/picture">
+                <pic:pic xmlns:pic="http://schemas.openxmlformats.org/drawingml/2006/picture">
+                  <pic:nvPicPr>
+                    <pic:cNvPr id="1035794285" name="Picture 1" descr="A screenshot of a video game&#10;&#10;AI-generated content may be incorrect."/>
+                    <pic:cNvPicPr/>
+                  </pic:nvPicPr>
+                  <pic:blipFill>
+                    <a:blip r:embed="rId17"/>
+                    <a:stretch>
+                      <a:fillRect/>
+                    </a:stretch>
+                  </pic:blipFill>
+                  <pic:spPr>
+                    <a:xfrm>
+                      <a:off x="0" y="0"/>
+                      <a:ext cx="5760720" cy="2451735"/>
+                    </a:xfrm>
+                    <a:prstGeom prst="rect">
+                      <a:avLst/>
+                    </a:prstGeom>
+                  </pic:spPr>
+                </pic:pic>
+              </a:graphicData>
+            </a:graphic>
+          </wp:inline>
+        </w:drawing>
       </w:r>
       <w:r>
         <w:br/>
@@ -1591,23 +1985,29 @@
           <w:numId w:val="17"/>
         </w:numPr>
       </w:pPr>
-      <w:bookmarkStart w:id="2" w:name="_Toc164424773"/>
-      <w:bookmarkEnd w:id="1"/>
-      <w:r>
-        <w:rPr>
-          <w:b/>
-          <w:bCs/>
-        </w:rPr>
-        <w:t>Screenshot SCRUM bord</w:t>
-      </w:r>
-      <w:r>
-        <w:rPr>
-          <w:b/>
-          <w:bCs/>
-        </w:rPr>
-        <w:t>.</w:t>
-      </w:r>
-      <w:bookmarkEnd w:id="2"/>
+      <w:bookmarkStart w:id="3" w:name="_Toc164424774"/>
+      <w:r>
+        <w:rPr>
+          <w:b/>
+          <w:bCs/>
+        </w:rPr>
+        <w:t xml:space="preserve">Wat is er </w:t>
+      </w:r>
+      <w:r>
+        <w:rPr>
+          <w:b/>
+          <w:bCs/>
+        </w:rPr>
+        <w:t>deze week</w:t>
+      </w:r>
+      <w:r>
+        <w:rPr>
+          <w:b/>
+          <w:bCs/>
+        </w:rPr>
+        <w:t xml:space="preserve"> bereikt?</w:t>
+      </w:r>
+      <w:bookmarkEnd w:id="3"/>
       <w:r>
         <w:rPr>
           <w:b/>
@@ -1623,19 +2023,7 @@
         <w:br/>
       </w:r>
       <w:r>
-        <w:t>[</w:t>
-      </w:r>
-      <w:r>
-        <w:t xml:space="preserve">Zorg dat de informatie </w:t>
-      </w:r>
-      <w:r>
-        <w:t xml:space="preserve">die je inlevert duidelijk en </w:t>
-      </w:r>
-      <w:r>
-        <w:t>leesbaar is!</w:t>
-      </w:r>
-      <w:r>
-        <w:t>]</w:t>
+        <w:t>Alle documentatie, en alle voorbereidingen voor de game zijn gedaan. We hebben ons helemaal voorbereid om te beginnen aan de game.</w:t>
       </w:r>
       <w:r>
         <w:br/>
@@ -1649,15 +2037,35 @@
           <w:numId w:val="17"/>
         </w:numPr>
       </w:pPr>
-      <w:bookmarkStart w:id="3" w:name="_Toc164424774"/>
-      <w:r>
-        <w:rPr>
-          <w:b/>
-          <w:bCs/>
-        </w:rPr>
-        <w:t>Wat is er vandaag bereikt?</w:t>
-      </w:r>
-      <w:bookmarkEnd w:id="3"/>
+      <w:bookmarkStart w:id="4" w:name="_Toc164424775"/>
+      <w:r>
+        <w:rPr>
+          <w:b/>
+          <w:bCs/>
+        </w:rPr>
+        <w:t>Beschrijf mogelijke u</w:t>
+      </w:r>
+      <w:r>
+        <w:rPr>
+          <w:b/>
+          <w:bCs/>
+        </w:rPr>
+        <w:t>itdagingen</w:t>
+      </w:r>
+      <w:r>
+        <w:rPr>
+          <w:b/>
+          <w:bCs/>
+        </w:rPr>
+        <w:t>,</w:t>
+      </w:r>
+      <w:r>
+        <w:rPr>
+          <w:b/>
+          <w:bCs/>
+        </w:rPr>
+        <w:t xml:space="preserve"> obstakels</w:t>
+      </w:r>
       <w:r>
         <w:rPr>
           <w:b/>
@@ -1670,25 +2078,60 @@
           <w:b/>
           <w:bCs/>
         </w:rPr>
-        <w:br/>
-      </w:r>
-      <w:r>
-        <w:t>[</w:t>
-      </w:r>
-      <w:r>
-        <w:t xml:space="preserve">Reflecteer op </w:t>
-      </w:r>
-      <w:r>
-        <w:t xml:space="preserve">je eigen </w:t>
-      </w:r>
-      <w:r>
-        <w:t>bijdrage</w:t>
-      </w:r>
-      <w:r>
-        <w:t xml:space="preserve"> en dat van je teamgenoten.</w:t>
-      </w:r>
-      <w:r>
-        <w:t>]</w:t>
+        <w:t xml:space="preserve">en </w:t>
+      </w:r>
+      <w:r>
+        <w:rPr>
+          <w:b/>
+          <w:bCs/>
+        </w:rPr>
+        <w:t xml:space="preserve">als die er zijn </w:t>
+      </w:r>
+      <w:r>
+        <w:rPr>
+          <w:b/>
+          <w:bCs/>
+        </w:rPr>
+        <w:t>oplossing</w:t>
+      </w:r>
+      <w:r>
+        <w:rPr>
+          <w:b/>
+          <w:bCs/>
+        </w:rPr>
+        <w:t>(</w:t>
+      </w:r>
+      <w:r>
+        <w:rPr>
+          <w:b/>
+          <w:bCs/>
+        </w:rPr>
+        <w:t>en</w:t>
+      </w:r>
+      <w:r>
+        <w:rPr>
+          <w:b/>
+          <w:bCs/>
+        </w:rPr>
+        <w:t>)</w:t>
+      </w:r>
+      <w:r>
+        <w:rPr>
+          <w:b/>
+          <w:bCs/>
+        </w:rPr>
+        <w:t>.</w:t>
+      </w:r>
+      <w:bookmarkEnd w:id="4"/>
+      <w:r>
+        <w:rPr>
+          <w:b/>
+          <w:bCs/>
+        </w:rPr>
+        <w:br/>
+      </w:r>
+      <w:r>
+        <w:t>Als er uitdagingen zijn is de grootste uitdaging de planning. Er kunnen altijd tegenslagen komen die ons achter kunnen laten lopen. Om dit te voorkomen zal ik veel bespreken met mijn teamgenoten.</w:t>
       </w:r>
       <w:r>
         <w:br/>
@@ -1702,83 +2145,13 @@
           <w:numId w:val="17"/>
         </w:numPr>
       </w:pPr>
-      <w:bookmarkStart w:id="4" w:name="_Toc164424775"/>
-      <w:r>
-        <w:rPr>
-          <w:b/>
-          <w:bCs/>
-        </w:rPr>
-        <w:t>Beschrijf mogelijke u</w:t>
-      </w:r>
-      <w:r>
-        <w:rPr>
-          <w:b/>
-          <w:bCs/>
-        </w:rPr>
-        <w:t>itdagingen</w:t>
-      </w:r>
-      <w:r>
-        <w:rPr>
-          <w:b/>
-          <w:bCs/>
-        </w:rPr>
-        <w:t>,</w:t>
-      </w:r>
-      <w:r>
-        <w:rPr>
-          <w:b/>
-          <w:bCs/>
-        </w:rPr>
-        <w:t xml:space="preserve"> obstakels</w:t>
-      </w:r>
-      <w:r>
-        <w:rPr>
-          <w:b/>
-          <w:bCs/>
-        </w:rPr>
-        <w:t xml:space="preserve"> </w:t>
-      </w:r>
-      <w:r>
-        <w:rPr>
-          <w:b/>
-          <w:bCs/>
-        </w:rPr>
-        <w:t xml:space="preserve">en </w:t>
-      </w:r>
-      <w:r>
-        <w:rPr>
-          <w:b/>
-          <w:bCs/>
-        </w:rPr>
-        <w:t xml:space="preserve">als die er zijn </w:t>
-      </w:r>
-      <w:r>
-        <w:rPr>
-          <w:b/>
-          <w:bCs/>
-        </w:rPr>
-        <w:t>oplossing</w:t>
-      </w:r>
-      <w:r>
-        <w:rPr>
-          <w:b/>
-          <w:bCs/>
-        </w:rPr>
-        <w:t>(</w:t>
-      </w:r>
-      <w:r>
-        <w:rPr>
-          <w:b/>
-          <w:bCs/>
-        </w:rPr>
-        <w:t>en</w:t>
-      </w:r>
-      <w:r>
-        <w:rPr>
-          <w:b/>
-          <w:bCs/>
-        </w:rPr>
-        <w:t>)</w:t>
+      <w:bookmarkStart w:id="5" w:name="_Toc164424776"/>
+      <w:r>
+        <w:rPr>
+          <w:b/>
+          <w:bCs/>
+        </w:rPr>
+        <w:t>Geleerde lessen</w:t>
       </w:r>
       <w:r>
         <w:rPr>
@@ -1787,22 +2160,16 @@
         </w:rPr>
         <w:t>.</w:t>
       </w:r>
-      <w:bookmarkEnd w:id="4"/>
-      <w:r>
-        <w:rPr>
-          <w:b/>
-          <w:bCs/>
-        </w:rPr>
-        <w:br/>
-      </w:r>
-      <w:r>
-        <w:t>[</w:t>
-      </w:r>
-      <w:r>
-        <w:t>Reflecteer op je eigen bijdrage en dat van je teamgenoten.</w:t>
-      </w:r>
-      <w:r>
-        <w:t>]</w:t>
+      <w:bookmarkEnd w:id="5"/>
+      <w:r>
+        <w:rPr>
+          <w:b/>
+          <w:bCs/>
+        </w:rPr>
+        <w:br/>
+      </w:r>
+      <w:r>
+        <w:t>Ik heb geleerd dat ik soms nog iets te weinig schrijf in mijn documenten maar ik heb hier al gelijk geprobeert een verbetering in te maken.</w:t>
       </w:r>
       <w:r>
         <w:br/>
@@ -1816,13 +2183,13 @@
           <w:numId w:val="17"/>
         </w:numPr>
       </w:pPr>
-      <w:bookmarkStart w:id="5" w:name="_Toc164424776"/>
-      <w:r>
-        <w:rPr>
-          <w:b/>
-          <w:bCs/>
-        </w:rPr>
-        <w:t>Geleerde lessen</w:t>
+      <w:bookmarkStart w:id="6" w:name="_Toc164424777"/>
+      <w:r>
+        <w:rPr>
+          <w:b/>
+          <w:bCs/>
+        </w:rPr>
+        <w:t>Vragen en onduidelijkheden</w:t>
       </w:r>
       <w:r>
         <w:rPr>
@@ -1831,19 +2198,28 @@
         </w:rPr>
         <w:t>.</w:t>
       </w:r>
-      <w:bookmarkEnd w:id="5"/>
-      <w:r>
-        <w:rPr>
-          <w:b/>
-          <w:bCs/>
-        </w:rPr>
-        <w:br/>
-      </w:r>
-      <w:r>
-        <w:t>[Wat heb je geleerd en neem je mee naar de volgende sprint]</w:t>
-      </w:r>
-    </w:p>
-    <w:p/>
+      <w:bookmarkEnd w:id="6"/>
+      <w:r>
+        <w:rPr>
+          <w:b/>
+          <w:bCs/>
+        </w:rPr>
+        <w:t xml:space="preserve"> </w:t>
+      </w:r>
+      <w:r>
+        <w:rPr>
+          <w:b/>
+          <w:bCs/>
+        </w:rPr>
+        <w:br/>
+      </w:r>
+      <w:r>
+        <w:t>Ik heb tot nu toe nog geen onduidelijkheden of vragen.</w:t>
+      </w:r>
+      <w:r>
+        <w:br/>
+      </w:r>
+    </w:p>
     <w:p>
       <w:pPr>
         <w:pStyle w:val="Heading3"/>
@@ -1851,14 +2227,18 @@
           <w:ilvl w:val="0"/>
           <w:numId w:val="17"/>
         </w:numPr>
-      </w:pPr>
-      <w:bookmarkStart w:id="6" w:name="_Toc164424777"/>
-      <w:r>
-        <w:rPr>
-          <w:b/>
-          <w:bCs/>
-        </w:rPr>
-        <w:t>Vragen en onduidelijkheden</w:t>
+        <w:rPr>
+          <w:b/>
+          <w:bCs/>
+        </w:rPr>
+      </w:pPr>
+      <w:bookmarkStart w:id="7" w:name="_Toc164424778"/>
+      <w:r>
+        <w:rPr>
+          <w:b/>
+          <w:bCs/>
+        </w:rPr>
+        <w:t>Feedback en waardering</w:t>
       </w:r>
       <w:r>
         <w:rPr>
@@ -1867,29 +2247,27 @@
         </w:rPr>
         <w:t>.</w:t>
       </w:r>
-      <w:bookmarkEnd w:id="6"/>
-      <w:r>
-        <w:rPr>
-          <w:b/>
-          <w:bCs/>
-        </w:rPr>
-        <w:t xml:space="preserve"> </w:t>
-      </w:r>
-      <w:r>
-        <w:rPr>
-          <w:b/>
-          <w:bCs/>
-        </w:rPr>
-        <w:br/>
-      </w:r>
-      <w:r>
-        <w:t>[</w:t>
-      </w:r>
-      <w:r>
-        <w:t>Heb je alle informatie om verder te kunnen werken. Weet jij wat en wanneer er iets van je wordt verwacht?</w:t>
-      </w:r>
-      <w:r>
-        <w:t>]</w:t>
+      <w:bookmarkEnd w:id="7"/>
+    </w:p>
+    <w:p>
+      <w:pPr>
+        <w:ind w:left="360"/>
+      </w:pPr>
+      <w:r>
+        <w:t>Ik ben er in deze 1</w:t>
+      </w:r>
+      <w:r>
+        <w:rPr>
+          <w:vertAlign w:val="superscript"/>
+        </w:rPr>
+        <w:t>e</w:t>
+      </w:r>
+      <w:r>
+        <w:t xml:space="preserve"> sprint erachter gekomen dat mijn team heel goed samen werkt. Ookal mogen er sommige wel wat meer inzet tonen in het project. We zijn hier strict op en hebben ook al 2 </w:t>
+      </w:r>
+      <w:r>
+        <w:lastRenderedPageBreak/>
+        <w:t>waarschuwingen uitgedeelt. Ik hoop dat er verbetering komt en we geen strike hoeven uit te delen.</w:t>
       </w:r>
       <w:r>
         <w:br/>
@@ -1903,17 +2281,24 @@
           <w:numId w:val="17"/>
         </w:numPr>
         <w:rPr>
-          <w:b/>
-          <w:bCs/>
-        </w:rPr>
-      </w:pPr>
-      <w:bookmarkStart w:id="7" w:name="_Toc164424778"/>
-      <w:r>
-        <w:rPr>
-          <w:b/>
-          <w:bCs/>
-        </w:rPr>
-        <w:t>Feedback en waardering</w:t>
+          <w:i w:val="0"/>
+          <w:iCs/>
+        </w:rPr>
+      </w:pPr>
+      <w:bookmarkStart w:id="8" w:name="_Toc164424779"/>
+      <w:r>
+        <w:rPr>
+          <w:b/>
+          <w:bCs/>
+        </w:rPr>
+        <w:t>Verbeterpunten voor</w:t>
+      </w:r>
+      <w:r>
+        <w:rPr>
+          <w:b/>
+          <w:bCs/>
+        </w:rPr>
+        <w:t xml:space="preserve"> volgende sprint</w:t>
       </w:r>
       <w:r>
         <w:rPr>
@@ -1922,20 +2307,23 @@
         </w:rPr>
         <w:t>.</w:t>
       </w:r>
-      <w:bookmarkEnd w:id="7"/>
-    </w:p>
-    <w:p>
-      <w:pPr>
-        <w:ind w:left="360"/>
-      </w:pPr>
-      <w:r>
-        <w:t xml:space="preserve">[Welke </w:t>
-      </w:r>
-      <w:r>
-        <w:t>feedback of waardering heb je voor je groepsleden of zij voor jou</w:t>
-      </w:r>
-      <w:r>
-        <w:t>]</w:t>
+      <w:bookmarkEnd w:id="8"/>
+      <w:r>
+        <w:rPr>
+          <w:b/>
+          <w:bCs/>
+        </w:rPr>
+        <w:t xml:space="preserve"> </w:t>
+      </w:r>
+      <w:r>
+        <w:rPr>
+          <w:b/>
+          <w:bCs/>
+        </w:rPr>
+        <w:br/>
+      </w:r>
+      <w:r>
+        <w:t>Zoals ik al zei. Mijn uitleg mag soms wat uitgebreider en ik ben hier dus ook actief mee bezig. Ik hoop ook dat de aanwezigheid van 2 van mijn teamgenoten ook verbeterd in volgende sprint maar daar heb ik helaas geen invloed op.</w:t>
       </w:r>
       <w:r>
         <w:br/>
@@ -1948,20 +2336,23 @@
           <w:ilvl w:val="0"/>
           <w:numId w:val="17"/>
         </w:numPr>
-        <w:rPr>
-          <w:i w:val="0"/>
-          <w:iCs/>
-        </w:rPr>
-      </w:pPr>
-      <w:bookmarkStart w:id="8" w:name="_Toc164424779"/>
-      <w:r>
-        <w:rPr>
-          <w:b/>
-          <w:bCs/>
-        </w:rPr>
-        <w:t>Verbeterpunten voor morgen.</w:t>
-      </w:r>
-      <w:bookmarkEnd w:id="8"/>
+      </w:pPr>
+      <w:bookmarkStart w:id="9" w:name="_Toc164424780"/>
+      <w:r>
+        <w:rPr>
+          <w:b/>
+          <w:bCs/>
+        </w:rPr>
+        <w:t>Persoonlijk welzijn</w:t>
+      </w:r>
+      <w:r>
+        <w:rPr>
+          <w:b/>
+          <w:bCs/>
+        </w:rPr>
+        <w:t>.</w:t>
+      </w:r>
+      <w:bookmarkEnd w:id="9"/>
       <w:r>
         <w:rPr>
           <w:b/>
@@ -1977,16 +2368,10 @@
         <w:br/>
       </w:r>
       <w:r>
-        <w:t>[</w:t>
-      </w:r>
-      <w:r>
-        <w:t>Heb jij punten voor jezelf of voor je teamgenoten</w:t>
-      </w:r>
-      <w:r>
-        <w:t xml:space="preserve"> om beter te functioneren?</w:t>
-      </w:r>
-      <w:r>
-        <w:t>]</w:t>
+        <w:t>Ik ben blij met onze groep verder en ben heel enthousiast om te beginnen</w:t>
+      </w:r>
+      <w:r>
+        <w:t xml:space="preserve"> met het project. Kan niet wachten om te zien wat onze groep kan maken als we samen werken.</w:t>
       </w:r>
       <w:r>
         <w:br/>
@@ -2000,13 +2385,27 @@
           <w:numId w:val="17"/>
         </w:numPr>
       </w:pPr>
-      <w:bookmarkStart w:id="9" w:name="_Toc164424780"/>
-      <w:r>
-        <w:rPr>
-          <w:b/>
-          <w:bCs/>
-        </w:rPr>
-        <w:t>Persoonlijk welzijn</w:t>
+      <w:bookmarkStart w:id="10" w:name="_Toc164424781"/>
+      <w:r>
+        <w:rPr>
+          <w:b/>
+          <w:bCs/>
+        </w:rPr>
+        <w:t>Actiepunten</w:t>
+      </w:r>
+      <w:r>
+        <w:rPr>
+          <w:b/>
+          <w:bCs/>
+        </w:rPr>
+        <w:t xml:space="preserve"> voor de volgende </w:t>
+      </w:r>
+      <w:r>
+        <w:rPr>
+          <w:b/>
+          <w:bCs/>
+        </w:rPr>
+        <w:t>sprint</w:t>
       </w:r>
       <w:r>
         <w:rPr>
@@ -2015,7 +2414,7 @@
         </w:rPr>
         <w:t>.</w:t>
       </w:r>
-      <w:bookmarkEnd w:id="9"/>
+      <w:bookmarkEnd w:id="10"/>
       <w:r>
         <w:rPr>
           <w:b/>
@@ -2031,111 +2430,7 @@
         <w:br/>
       </w:r>
       <w:r>
-        <w:t>[</w:t>
-      </w:r>
-      <w:r>
-        <w:t>Hoe voel jij je vandaag</w:t>
-      </w:r>
-      <w:r>
-        <w:t xml:space="preserve"> </w:t>
-      </w:r>
-      <w:r>
-        <w:t xml:space="preserve">denk hierbij aan je </w:t>
-      </w:r>
-      <w:r>
-        <w:t>gezondheid, stressniveau</w:t>
-      </w:r>
-      <w:r>
-        <w:t xml:space="preserve"> heb</w:t>
-      </w:r>
-      <w:r>
-        <w:t xml:space="preserve"> jij </w:t>
-      </w:r>
-      <w:r>
-        <w:t xml:space="preserve">het idee dat je kon focussen </w:t>
-      </w:r>
-      <w:r>
-        <w:t xml:space="preserve">op </w:t>
-      </w:r>
-      <w:r>
-        <w:t>je</w:t>
-      </w:r>
-      <w:r>
-        <w:t xml:space="preserve"> werk</w:t>
-      </w:r>
-      <w:r>
-        <w:t>?</w:t>
-      </w:r>
-      <w:r>
-        <w:t>]</w:t>
-      </w:r>
-      <w:r>
-        <w:br/>
-      </w:r>
-    </w:p>
-    <w:p>
-      <w:pPr>
-        <w:pStyle w:val="Heading3"/>
-        <w:numPr>
-          <w:ilvl w:val="0"/>
-          <w:numId w:val="17"/>
-        </w:numPr>
-      </w:pPr>
-      <w:bookmarkStart w:id="10" w:name="_Toc164424781"/>
-      <w:r>
-        <w:rPr>
-          <w:b/>
-          <w:bCs/>
-        </w:rPr>
-        <w:t>Actiepunten</w:t>
-      </w:r>
-      <w:r>
-        <w:rPr>
-          <w:b/>
-          <w:bCs/>
-        </w:rPr>
-        <w:t xml:space="preserve"> voor de volgende dag.</w:t>
-      </w:r>
-      <w:bookmarkEnd w:id="10"/>
-      <w:r>
-        <w:rPr>
-          <w:b/>
-          <w:bCs/>
-        </w:rPr>
-        <w:t xml:space="preserve"> </w:t>
-      </w:r>
-      <w:r>
-        <w:rPr>
-          <w:b/>
-          <w:bCs/>
-        </w:rPr>
-        <w:br/>
-      </w:r>
-      <w:r>
-        <w:t>[</w:t>
-      </w:r>
-      <w:r>
-        <w:t>Welke onderdelen</w:t>
-      </w:r>
-      <w:r>
-        <w:t>/taken</w:t>
-      </w:r>
-      <w:r>
-        <w:t xml:space="preserve"> </w:t>
-      </w:r>
-      <w:r>
-        <w:t xml:space="preserve">wil je volgende werkdag weer oppakken/ ook te gebruiken voor je volgende Daily </w:t>
-      </w:r>
-      <w:proofErr w:type="spellStart"/>
-      <w:r>
-        <w:t>standUp</w:t>
-      </w:r>
-      <w:proofErr w:type="spellEnd"/>
-      <w:r>
-        <w:t>?</w:t>
-      </w:r>
-      <w:r>
-        <w:t>]</w:t>
+        <w:t>Ik ga volgende sprint direct bezig met design en sprites omdat dit het langste gaat duren. Ook wil ik kijken of ik kan gaan beginnen aan de UI en Main Menu. Ik hoop dit allemaal klaar te krijgen en te testen en ga ook zeker mijn best doen om dit te doen.</w:t>
       </w:r>
     </w:p>
     <w:p>
@@ -2157,6 +2452,7 @@
         <w:jc w:val="left"/>
       </w:pPr>
       <w:r>
+        <w:lastRenderedPageBreak/>
         <w:t>Dag 2</w:t>
       </w:r>
     </w:p>
@@ -2173,23 +2469,7 @@
           <w:b/>
           <w:bCs/>
         </w:rPr>
-        <w:t xml:space="preserve">Kopie/screenshot van je Daily </w:t>
-      </w:r>
-      <w:proofErr w:type="spellStart"/>
-      <w:r>
-        <w:rPr>
-          <w:b/>
-          <w:bCs/>
-        </w:rPr>
-        <w:t>StandUp</w:t>
-      </w:r>
-      <w:proofErr w:type="spellEnd"/>
-      <w:r>
-        <w:rPr>
-          <w:b/>
-          <w:bCs/>
-        </w:rPr>
-        <w:t xml:space="preserve">. </w:t>
+        <w:t xml:space="preserve">Kopie/screenshot van je Daily StandUp. </w:t>
       </w:r>
       <w:r>
         <w:rPr>
@@ -2536,15 +2816,7 @@
         <w:br/>
       </w:r>
       <w:r>
-        <w:t xml:space="preserve">[Welke onderdelen/taken wil je volgende werkdag weer oppakken/ ook te gebruiken voor je volgende Daily </w:t>
-      </w:r>
-      <w:proofErr w:type="spellStart"/>
-      <w:r>
-        <w:t>standUp</w:t>
-      </w:r>
-      <w:proofErr w:type="spellEnd"/>
-      <w:r>
-        <w:t>?]</w:t>
+        <w:t>[Welke onderdelen/taken wil je volgende werkdag weer oppakken/ ook te gebruiken voor je volgende Daily standUp?]</w:t>
       </w:r>
     </w:p>
     <w:p>
@@ -2573,6 +2845,7 @@
         <w:jc w:val="left"/>
       </w:pPr>
       <w:r>
+        <w:lastRenderedPageBreak/>
         <w:t>Dag 3</w:t>
       </w:r>
     </w:p>
@@ -2589,23 +2862,7 @@
           <w:b/>
           <w:bCs/>
         </w:rPr>
-        <w:t xml:space="preserve">Kopie/screenshot van je Daily </w:t>
-      </w:r>
-      <w:proofErr w:type="spellStart"/>
-      <w:r>
-        <w:rPr>
-          <w:b/>
-          <w:bCs/>
-        </w:rPr>
-        <w:t>StandUp</w:t>
-      </w:r>
-      <w:proofErr w:type="spellEnd"/>
-      <w:r>
-        <w:rPr>
-          <w:b/>
-          <w:bCs/>
-        </w:rPr>
-        <w:t xml:space="preserve">. </w:t>
+        <w:t xml:space="preserve">Kopie/screenshot van je Daily StandUp. </w:t>
       </w:r>
       <w:r>
         <w:rPr>
@@ -2952,15 +3209,7 @@
         <w:br/>
       </w:r>
       <w:r>
-        <w:t xml:space="preserve">[Welke onderdelen/taken wil je volgende werkdag weer oppakken/ ook te gebruiken voor je volgende Daily </w:t>
-      </w:r>
-      <w:proofErr w:type="spellStart"/>
-      <w:r>
-        <w:t>standUp</w:t>
-      </w:r>
-      <w:proofErr w:type="spellEnd"/>
-      <w:r>
-        <w:t>?]</w:t>
+        <w:t>[Welke onderdelen/taken wil je volgende werkdag weer oppakken/ ook te gebruiken voor je volgende Daily standUp?]</w:t>
       </w:r>
     </w:p>
     <w:p>
@@ -2989,6 +3238,7 @@
         <w:jc w:val="left"/>
       </w:pPr>
       <w:r>
+        <w:lastRenderedPageBreak/>
         <w:t>Dag 4</w:t>
       </w:r>
     </w:p>
@@ -3005,23 +3255,7 @@
           <w:b/>
           <w:bCs/>
         </w:rPr>
-        <w:t xml:space="preserve">Kopie/screenshot van je Daily </w:t>
-      </w:r>
-      <w:proofErr w:type="spellStart"/>
-      <w:r>
-        <w:rPr>
-          <w:b/>
-          <w:bCs/>
-        </w:rPr>
-        <w:t>StandUp</w:t>
-      </w:r>
-      <w:proofErr w:type="spellEnd"/>
-      <w:r>
-        <w:rPr>
-          <w:b/>
-          <w:bCs/>
-        </w:rPr>
-        <w:t xml:space="preserve">. </w:t>
+        <w:t xml:space="preserve">Kopie/screenshot van je Daily StandUp. </w:t>
       </w:r>
       <w:r>
         <w:rPr>
@@ -3368,15 +3602,7 @@
         <w:br/>
       </w:r>
       <w:r>
-        <w:t xml:space="preserve">[Welke onderdelen/taken wil je volgende werkdag weer oppakken/ ook te gebruiken voor je volgende Daily </w:t>
-      </w:r>
-      <w:proofErr w:type="spellStart"/>
-      <w:r>
-        <w:t>standUp</w:t>
-      </w:r>
-      <w:proofErr w:type="spellEnd"/>
-      <w:r>
-        <w:t>?]</w:t>
+        <w:t>[Welke onderdelen/taken wil je volgende werkdag weer oppakken/ ook te gebruiken voor je volgende Daily standUp?]</w:t>
       </w:r>
     </w:p>
     <w:p>
@@ -3405,6 +3631,7 @@
         <w:jc w:val="left"/>
       </w:pPr>
       <w:r>
+        <w:lastRenderedPageBreak/>
         <w:t>Dag 5</w:t>
       </w:r>
     </w:p>
@@ -3421,23 +3648,7 @@
           <w:b/>
           <w:bCs/>
         </w:rPr>
-        <w:t xml:space="preserve">Kopie/screenshot van je Daily </w:t>
-      </w:r>
-      <w:proofErr w:type="spellStart"/>
-      <w:r>
-        <w:rPr>
-          <w:b/>
-          <w:bCs/>
-        </w:rPr>
-        <w:t>StandUp</w:t>
-      </w:r>
-      <w:proofErr w:type="spellEnd"/>
-      <w:r>
-        <w:rPr>
-          <w:b/>
-          <w:bCs/>
-        </w:rPr>
-        <w:t xml:space="preserve">. </w:t>
+        <w:t xml:space="preserve">Kopie/screenshot van je Daily StandUp. </w:t>
       </w:r>
       <w:r>
         <w:rPr>
@@ -3784,15 +3995,7 @@
         <w:br/>
       </w:r>
       <w:r>
-        <w:t xml:space="preserve">[Welke onderdelen/taken wil je volgende werkdag weer oppakken/ ook te gebruiken voor je volgende Daily </w:t>
-      </w:r>
-      <w:proofErr w:type="spellStart"/>
-      <w:r>
-        <w:t>standUp</w:t>
-      </w:r>
-      <w:proofErr w:type="spellEnd"/>
-      <w:r>
-        <w:t>?]</w:t>
+        <w:t>[Welke onderdelen/taken wil je volgende werkdag weer oppakken/ ook te gebruiken voor je volgende Daily standUp?]</w:t>
       </w:r>
     </w:p>
     <w:p>
@@ -3821,6 +4024,7 @@
         <w:jc w:val="left"/>
       </w:pPr>
       <w:r>
+        <w:lastRenderedPageBreak/>
         <w:t>Dag 6</w:t>
       </w:r>
     </w:p>
@@ -3837,23 +4041,7 @@
           <w:b/>
           <w:bCs/>
         </w:rPr>
-        <w:t xml:space="preserve">Kopie/screenshot van je Daily </w:t>
-      </w:r>
-      <w:proofErr w:type="spellStart"/>
-      <w:r>
-        <w:rPr>
-          <w:b/>
-          <w:bCs/>
-        </w:rPr>
-        <w:t>StandUp</w:t>
-      </w:r>
-      <w:proofErr w:type="spellEnd"/>
-      <w:r>
-        <w:rPr>
-          <w:b/>
-          <w:bCs/>
-        </w:rPr>
-        <w:t xml:space="preserve">. </w:t>
+        <w:t xml:space="preserve">Kopie/screenshot van je Daily StandUp. </w:t>
       </w:r>
       <w:r>
         <w:rPr>
@@ -4200,21 +4388,13 @@
         <w:br/>
       </w:r>
       <w:r>
-        <w:t xml:space="preserve">[Welke onderdelen/taken wil je volgende werkdag weer oppakken/ ook te gebruiken voor je volgende Daily </w:t>
-      </w:r>
-      <w:proofErr w:type="spellStart"/>
-      <w:r>
-        <w:t>standUp</w:t>
-      </w:r>
-      <w:proofErr w:type="spellEnd"/>
-      <w:r>
-        <w:t>?]</w:t>
+        <w:t>[Welke onderdelen/taken wil je volgende werkdag weer oppakken/ ook te gebruiken voor je volgende Daily standUp?]</w:t>
       </w:r>
     </w:p>
     <w:sectPr>
-      <w:footerReference w:type="default" r:id="rId12"/>
-      <w:headerReference w:type="first" r:id="rId13"/>
-      <w:footerReference w:type="first" r:id="rId14"/>
+      <w:footerReference w:type="default" r:id="rId18"/>
+      <w:headerReference w:type="first" r:id="rId19"/>
+      <w:footerReference w:type="first" r:id="rId20"/>
       <w:pgSz w:w="11906" w:h="16838"/>
       <w:pgMar w:top="1417" w:right="1417" w:bottom="1417" w:left="1417" w:header="708" w:footer="708" w:gutter="0"/>
       <w:cols w:space="708"/>
@@ -4226,7 +4406,7 @@
 </file>
 
 <file path=word/endnotes.xml><?xml version="1.0" encoding="utf-8"?>
-<w:endnotes xmlns:wpc="http://schemas.microsoft.com/office/word/2010/wordprocessingCanvas" xmlns:cx="http://schemas.microsoft.com/office/drawing/2014/chartex" xmlns:cx1="http://schemas.microsoft.com/office/drawing/2015/9/8/chartex" xmlns:cx2="http://schemas.microsoft.com/office/drawing/2015/10/21/chartex" xmlns:cx3="http://schemas.microsoft.com/office/drawing/2016/5/9/chartex" xmlns:cx4="http://schemas.microsoft.com/office/drawing/2016/5/10/chartex" xmlns:cx5="http://schemas.microsoft.com/office/drawing/2016/5/11/chartex" xmlns:cx6="http://schemas.microsoft.com/office/drawing/2016/5/12/chartex" xmlns:cx7="http://schemas.microsoft.com/office/drawing/2016/5/13/chartex" xmlns:cx8="http://schemas.microsoft.com/office/drawing/2016/5/14/chartex" xmlns:mc="http://schemas.openxmlformats.org/markup-compatibility/2006" xmlns:aink="http://schemas.microsoft.com/office/drawing/2016/ink" xmlns:am3d="http://schemas.microsoft.com/office/drawing/2017/model3d" xmlns:o="urn:schemas-microsoft-com:office:office" xmlns:oel="http://schemas.microsoft.com/office/2019/extlst" xmlns:r="http://schemas.openxmlformats.org/officeDocument/2006/relationships" xmlns:m="http://schemas.openxmlformats.org/officeDocument/2006/math" xmlns:v="urn:schemas-microsoft-com:vml" xmlns:wp14="http://schemas.microsoft.com/office/word/2010/wordprocessingDrawing" xmlns:wp="http://schemas.openxmlformats.org/drawingml/2006/wordprocessingDrawing" xmlns:w10="urn:schemas-microsoft-com:office:word" xmlns:w="http://schemas.openxmlformats.org/wordprocessingml/2006/main" xmlns:w14="http://schemas.microsoft.com/office/word/2010/wordml" xmlns:w15="http://schemas.microsoft.com/office/word/2012/wordml" xmlns:w16cex="http://schemas.microsoft.com/office/word/2018/wordml/cex" xmlns:w16cid="http://schemas.microsoft.com/office/word/2016/wordml/cid" xmlns:w16="http://schemas.microsoft.com/office/word/2018/wordml" xmlns:w16du="http://schemas.microsoft.com/office/word/2023/wordml/word16du" xmlns:w16sdtdh="http://schemas.microsoft.com/office/word/2020/wordml/sdtdatahash" xmlns:w16se="http://schemas.microsoft.com/office/word/2015/wordml/symex" xmlns:wpg="http://schemas.microsoft.com/office/word/2010/wordprocessingGroup" xmlns:wpi="http://schemas.microsoft.com/office/word/2010/wordprocessingInk" xmlns:wne="http://schemas.microsoft.com/office/word/2006/wordml" xmlns:wps="http://schemas.microsoft.com/office/word/2010/wordprocessingShape" mc:Ignorable="w14 w15 w16se w16cid w16 w16cex w16sdtdh w16du wp14">
+<w:endnotes xmlns:wpc="http://schemas.microsoft.com/office/word/2010/wordprocessingCanvas" xmlns:cx="http://schemas.microsoft.com/office/drawing/2014/chartex" xmlns:cx1="http://schemas.microsoft.com/office/drawing/2015/9/8/chartex" xmlns:cx2="http://schemas.microsoft.com/office/drawing/2015/10/21/chartex" xmlns:cx3="http://schemas.microsoft.com/office/drawing/2016/5/9/chartex" xmlns:cx4="http://schemas.microsoft.com/office/drawing/2016/5/10/chartex" xmlns:cx5="http://schemas.microsoft.com/office/drawing/2016/5/11/chartex" xmlns:cx6="http://schemas.microsoft.com/office/drawing/2016/5/12/chartex" xmlns:cx7="http://schemas.microsoft.com/office/drawing/2016/5/13/chartex" xmlns:cx8="http://schemas.microsoft.com/office/drawing/2016/5/14/chartex" xmlns:mc="http://schemas.openxmlformats.org/markup-compatibility/2006" xmlns:aink="http://schemas.microsoft.com/office/drawing/2016/ink" xmlns:am3d="http://schemas.microsoft.com/office/drawing/2017/model3d" xmlns:o="urn:schemas-microsoft-com:office:office" xmlns:oel="http://schemas.microsoft.com/office/2019/extlst" xmlns:r="http://schemas.openxmlformats.org/officeDocument/2006/relationships" xmlns:m="http://schemas.openxmlformats.org/officeDocument/2006/math" xmlns:v="urn:schemas-microsoft-com:vml" xmlns:wp14="http://schemas.microsoft.com/office/word/2010/wordprocessingDrawing" xmlns:wp="http://schemas.openxmlformats.org/drawingml/2006/wordprocessingDrawing" xmlns:w10="urn:schemas-microsoft-com:office:word" xmlns:w="http://schemas.openxmlformats.org/wordprocessingml/2006/main" xmlns:w14="http://schemas.microsoft.com/office/word/2010/wordml" xmlns:w15="http://schemas.microsoft.com/office/word/2012/wordml" xmlns:w16cex="http://schemas.microsoft.com/office/word/2018/wordml/cex" xmlns:w16cid="http://schemas.microsoft.com/office/word/2016/wordml/cid" xmlns:w16="http://schemas.microsoft.com/office/word/2018/wordml" xmlns:w16du="http://schemas.microsoft.com/office/word/2023/wordml/word16du" xmlns:w16sdtdh="http://schemas.microsoft.com/office/word/2020/wordml/sdtdatahash" xmlns:w16sdtfl="http://schemas.microsoft.com/office/word/2024/wordml/sdtformatlock" xmlns:w16se="http://schemas.microsoft.com/office/word/2015/wordml/symex" xmlns:wpg="http://schemas.microsoft.com/office/word/2010/wordprocessingGroup" xmlns:wpi="http://schemas.microsoft.com/office/word/2010/wordprocessingInk" xmlns:wne="http://schemas.microsoft.com/office/word/2006/wordml" xmlns:wps="http://schemas.microsoft.com/office/word/2010/wordprocessingShape" mc:Ignorable="w14 w15 w16se w16cid w16 w16cex w16sdtdh w16sdtfl w16du wp14">
   <w:endnote w:type="separator" w:id="-1">
     <w:p>
       <w:pPr>
@@ -4258,7 +4438,7 @@
 </file>
 
 <file path=word/footer1.xml><?xml version="1.0" encoding="utf-8"?>
-<w:ftr xmlns:wpc="http://schemas.microsoft.com/office/word/2010/wordprocessingCanvas" xmlns:cx="http://schemas.microsoft.com/office/drawing/2014/chartex" xmlns:cx1="http://schemas.microsoft.com/office/drawing/2015/9/8/chartex" xmlns:cx2="http://schemas.microsoft.com/office/drawing/2015/10/21/chartex" xmlns:cx3="http://schemas.microsoft.com/office/drawing/2016/5/9/chartex" xmlns:cx4="http://schemas.microsoft.com/office/drawing/2016/5/10/chartex" xmlns:cx5="http://schemas.microsoft.com/office/drawing/2016/5/11/chartex" xmlns:cx6="http://schemas.microsoft.com/office/drawing/2016/5/12/chartex" xmlns:cx7="http://schemas.microsoft.com/office/drawing/2016/5/13/chartex" xmlns:cx8="http://schemas.microsoft.com/office/drawing/2016/5/14/chartex" xmlns:mc="http://schemas.openxmlformats.org/markup-compatibility/2006" xmlns:aink="http://schemas.microsoft.com/office/drawing/2016/ink" xmlns:am3d="http://schemas.microsoft.com/office/drawing/2017/model3d" xmlns:o="urn:schemas-microsoft-com:office:office" xmlns:oel="http://schemas.microsoft.com/office/2019/extlst" xmlns:r="http://schemas.openxmlformats.org/officeDocument/2006/relationships" xmlns:m="http://schemas.openxmlformats.org/officeDocument/2006/math" xmlns:v="urn:schemas-microsoft-com:vml" xmlns:wp14="http://schemas.microsoft.com/office/word/2010/wordprocessingDrawing" xmlns:wp="http://schemas.openxmlformats.org/drawingml/2006/wordprocessingDrawing" xmlns:w10="urn:schemas-microsoft-com:office:word" xmlns:w="http://schemas.openxmlformats.org/wordprocessingml/2006/main" xmlns:w14="http://schemas.microsoft.com/office/word/2010/wordml" xmlns:w15="http://schemas.microsoft.com/office/word/2012/wordml" xmlns:w16cex="http://schemas.microsoft.com/office/word/2018/wordml/cex" xmlns:w16cid="http://schemas.microsoft.com/office/word/2016/wordml/cid" xmlns:w16="http://schemas.microsoft.com/office/word/2018/wordml" xmlns:w16du="http://schemas.microsoft.com/office/word/2023/wordml/word16du" xmlns:w16sdtdh="http://schemas.microsoft.com/office/word/2020/wordml/sdtdatahash" xmlns:w16se="http://schemas.microsoft.com/office/word/2015/wordml/symex" xmlns:wpg="http://schemas.microsoft.com/office/word/2010/wordprocessingGroup" xmlns:wpi="http://schemas.microsoft.com/office/word/2010/wordprocessingInk" xmlns:wne="http://schemas.microsoft.com/office/word/2006/wordml" xmlns:wps="http://schemas.microsoft.com/office/word/2010/wordprocessingShape" mc:Ignorable="w14 w15 w16se w16cid w16 w16cex w16sdtdh w16du wp14">
+<w:ftr xmlns:wpc="http://schemas.microsoft.com/office/word/2010/wordprocessingCanvas" xmlns:cx="http://schemas.microsoft.com/office/drawing/2014/chartex" xmlns:cx1="http://schemas.microsoft.com/office/drawing/2015/9/8/chartex" xmlns:cx2="http://schemas.microsoft.com/office/drawing/2015/10/21/chartex" xmlns:cx3="http://schemas.microsoft.com/office/drawing/2016/5/9/chartex" xmlns:cx4="http://schemas.microsoft.com/office/drawing/2016/5/10/chartex" xmlns:cx5="http://schemas.microsoft.com/office/drawing/2016/5/11/chartex" xmlns:cx6="http://schemas.microsoft.com/office/drawing/2016/5/12/chartex" xmlns:cx7="http://schemas.microsoft.com/office/drawing/2016/5/13/chartex" xmlns:cx8="http://schemas.microsoft.com/office/drawing/2016/5/14/chartex" xmlns:mc="http://schemas.openxmlformats.org/markup-compatibility/2006" xmlns:aink="http://schemas.microsoft.com/office/drawing/2016/ink" xmlns:am3d="http://schemas.microsoft.com/office/drawing/2017/model3d" xmlns:o="urn:schemas-microsoft-com:office:office" xmlns:oel="http://schemas.microsoft.com/office/2019/extlst" xmlns:r="http://schemas.openxmlformats.org/officeDocument/2006/relationships" xmlns:m="http://schemas.openxmlformats.org/officeDocument/2006/math" xmlns:v="urn:schemas-microsoft-com:vml" xmlns:wp14="http://schemas.microsoft.com/office/word/2010/wordprocessingDrawing" xmlns:wp="http://schemas.openxmlformats.org/drawingml/2006/wordprocessingDrawing" xmlns:w10="urn:schemas-microsoft-com:office:word" xmlns:w="http://schemas.openxmlformats.org/wordprocessingml/2006/main" xmlns:w14="http://schemas.microsoft.com/office/word/2010/wordml" xmlns:w15="http://schemas.microsoft.com/office/word/2012/wordml" xmlns:w16cex="http://schemas.microsoft.com/office/word/2018/wordml/cex" xmlns:w16cid="http://schemas.microsoft.com/office/word/2016/wordml/cid" xmlns:w16="http://schemas.microsoft.com/office/word/2018/wordml" xmlns:w16du="http://schemas.microsoft.com/office/word/2023/wordml/word16du" xmlns:w16sdtdh="http://schemas.microsoft.com/office/word/2020/wordml/sdtdatahash" xmlns:w16sdtfl="http://schemas.microsoft.com/office/word/2024/wordml/sdtformatlock" xmlns:w16se="http://schemas.microsoft.com/office/word/2015/wordml/symex" xmlns:wpg="http://schemas.microsoft.com/office/word/2010/wordprocessingGroup" xmlns:wpi="http://schemas.microsoft.com/office/word/2010/wordprocessingInk" xmlns:wne="http://schemas.microsoft.com/office/word/2006/wordml" xmlns:wps="http://schemas.microsoft.com/office/word/2010/wordprocessingShape" mc:Ignorable="w14 w15 w16se w16cid w16 w16cex w16sdtdh w16sdtfl w16du wp14">
   <w:p>
     <w:pPr>
       <w:pBdr>
@@ -4364,27 +4544,7 @@
         <w:szCs w:val="16"/>
         <w:lang w:val="en-US"/>
       </w:rPr>
-      <w:t xml:space="preserve">             </w:t>
-    </w:r>
-    <w:proofErr w:type="spellStart"/>
-    <w:r>
-      <w:rPr>
-        <w:color w:val="000000"/>
-        <w:sz w:val="16"/>
-        <w:szCs w:val="16"/>
-        <w:lang w:val="en-US"/>
-      </w:rPr>
-      <w:t>Sjabloon</w:t>
-    </w:r>
-    <w:proofErr w:type="spellEnd"/>
-    <w:r>
-      <w:rPr>
-        <w:color w:val="000000"/>
-        <w:sz w:val="16"/>
-        <w:szCs w:val="16"/>
-        <w:lang w:val="en-US"/>
-      </w:rPr>
-      <w:t xml:space="preserve"> </w:t>
+      <w:t xml:space="preserve">             Sjabloon </w:t>
     </w:r>
     <w:r>
       <w:rPr>
@@ -4522,7 +4682,7 @@
 </file>
 
 <file path=word/footer2.xml><?xml version="1.0" encoding="utf-8"?>
-<w:ftr xmlns:wpc="http://schemas.microsoft.com/office/word/2010/wordprocessingCanvas" xmlns:cx="http://schemas.microsoft.com/office/drawing/2014/chartex" xmlns:cx1="http://schemas.microsoft.com/office/drawing/2015/9/8/chartex" xmlns:cx2="http://schemas.microsoft.com/office/drawing/2015/10/21/chartex" xmlns:cx3="http://schemas.microsoft.com/office/drawing/2016/5/9/chartex" xmlns:cx4="http://schemas.microsoft.com/office/drawing/2016/5/10/chartex" xmlns:cx5="http://schemas.microsoft.com/office/drawing/2016/5/11/chartex" xmlns:cx6="http://schemas.microsoft.com/office/drawing/2016/5/12/chartex" xmlns:cx7="http://schemas.microsoft.com/office/drawing/2016/5/13/chartex" xmlns:cx8="http://schemas.microsoft.com/office/drawing/2016/5/14/chartex" xmlns:mc="http://schemas.openxmlformats.org/markup-compatibility/2006" xmlns:aink="http://schemas.microsoft.com/office/drawing/2016/ink" xmlns:am3d="http://schemas.microsoft.com/office/drawing/2017/model3d" xmlns:o="urn:schemas-microsoft-com:office:office" xmlns:oel="http://schemas.microsoft.com/office/2019/extlst" xmlns:r="http://schemas.openxmlformats.org/officeDocument/2006/relationships" xmlns:m="http://schemas.openxmlformats.org/officeDocument/2006/math" xmlns:v="urn:schemas-microsoft-com:vml" xmlns:wp14="http://schemas.microsoft.com/office/word/2010/wordprocessingDrawing" xmlns:wp="http://schemas.openxmlformats.org/drawingml/2006/wordprocessingDrawing" xmlns:w10="urn:schemas-microsoft-com:office:word" xmlns:w="http://schemas.openxmlformats.org/wordprocessingml/2006/main" xmlns:w14="http://schemas.microsoft.com/office/word/2010/wordml" xmlns:w15="http://schemas.microsoft.com/office/word/2012/wordml" xmlns:w16cex="http://schemas.microsoft.com/office/word/2018/wordml/cex" xmlns:w16cid="http://schemas.microsoft.com/office/word/2016/wordml/cid" xmlns:w16="http://schemas.microsoft.com/office/word/2018/wordml" xmlns:w16du="http://schemas.microsoft.com/office/word/2023/wordml/word16du" xmlns:w16sdtdh="http://schemas.microsoft.com/office/word/2020/wordml/sdtdatahash" xmlns:w16se="http://schemas.microsoft.com/office/word/2015/wordml/symex" xmlns:wpg="http://schemas.microsoft.com/office/word/2010/wordprocessingGroup" xmlns:wpi="http://schemas.microsoft.com/office/word/2010/wordprocessingInk" xmlns:wne="http://schemas.microsoft.com/office/word/2006/wordml" xmlns:wps="http://schemas.microsoft.com/office/word/2010/wordprocessingShape" mc:Ignorable="w14 w15 w16se w16cid w16 w16cex w16sdtdh w16du wp14">
+<w:ftr xmlns:wpc="http://schemas.microsoft.com/office/word/2010/wordprocessingCanvas" xmlns:cx="http://schemas.microsoft.com/office/drawing/2014/chartex" xmlns:cx1="http://schemas.microsoft.com/office/drawing/2015/9/8/chartex" xmlns:cx2="http://schemas.microsoft.com/office/drawing/2015/10/21/chartex" xmlns:cx3="http://schemas.microsoft.com/office/drawing/2016/5/9/chartex" xmlns:cx4="http://schemas.microsoft.com/office/drawing/2016/5/10/chartex" xmlns:cx5="http://schemas.microsoft.com/office/drawing/2016/5/11/chartex" xmlns:cx6="http://schemas.microsoft.com/office/drawing/2016/5/12/chartex" xmlns:cx7="http://schemas.microsoft.com/office/drawing/2016/5/13/chartex" xmlns:cx8="http://schemas.microsoft.com/office/drawing/2016/5/14/chartex" xmlns:mc="http://schemas.openxmlformats.org/markup-compatibility/2006" xmlns:aink="http://schemas.microsoft.com/office/drawing/2016/ink" xmlns:am3d="http://schemas.microsoft.com/office/drawing/2017/model3d" xmlns:o="urn:schemas-microsoft-com:office:office" xmlns:oel="http://schemas.microsoft.com/office/2019/extlst" xmlns:r="http://schemas.openxmlformats.org/officeDocument/2006/relationships" xmlns:m="http://schemas.openxmlformats.org/officeDocument/2006/math" xmlns:v="urn:schemas-microsoft-com:vml" xmlns:wp14="http://schemas.microsoft.com/office/word/2010/wordprocessingDrawing" xmlns:wp="http://schemas.openxmlformats.org/drawingml/2006/wordprocessingDrawing" xmlns:w10="urn:schemas-microsoft-com:office:word" xmlns:w="http://schemas.openxmlformats.org/wordprocessingml/2006/main" xmlns:w14="http://schemas.microsoft.com/office/word/2010/wordml" xmlns:w15="http://schemas.microsoft.com/office/word/2012/wordml" xmlns:w16cex="http://schemas.microsoft.com/office/word/2018/wordml/cex" xmlns:w16cid="http://schemas.microsoft.com/office/word/2016/wordml/cid" xmlns:w16="http://schemas.microsoft.com/office/word/2018/wordml" xmlns:w16du="http://schemas.microsoft.com/office/word/2023/wordml/word16du" xmlns:w16sdtdh="http://schemas.microsoft.com/office/word/2020/wordml/sdtdatahash" xmlns:w16sdtfl="http://schemas.microsoft.com/office/word/2024/wordml/sdtformatlock" xmlns:w16se="http://schemas.microsoft.com/office/word/2015/wordml/symex" xmlns:wpg="http://schemas.microsoft.com/office/word/2010/wordprocessingGroup" xmlns:wpi="http://schemas.microsoft.com/office/word/2010/wordprocessingInk" xmlns:wne="http://schemas.microsoft.com/office/word/2006/wordml" xmlns:wps="http://schemas.microsoft.com/office/word/2010/wordprocessingShape" mc:Ignorable="w14 w15 w16se w16cid w16 w16cex w16sdtdh w16sdtfl w16du wp14">
   <w:p>
     <w:pPr>
       <w:jc w:val="center"/>
@@ -4536,7 +4696,7 @@
 </file>
 
 <file path=word/footnotes.xml><?xml version="1.0" encoding="utf-8"?>
-<w:footnotes xmlns:wpc="http://schemas.microsoft.com/office/word/2010/wordprocessingCanvas" xmlns:cx="http://schemas.microsoft.com/office/drawing/2014/chartex" xmlns:cx1="http://schemas.microsoft.com/office/drawing/2015/9/8/chartex" xmlns:cx2="http://schemas.microsoft.com/office/drawing/2015/10/21/chartex" xmlns:cx3="http://schemas.microsoft.com/office/drawing/2016/5/9/chartex" xmlns:cx4="http://schemas.microsoft.com/office/drawing/2016/5/10/chartex" xmlns:cx5="http://schemas.microsoft.com/office/drawing/2016/5/11/chartex" xmlns:cx6="http://schemas.microsoft.com/office/drawing/2016/5/12/chartex" xmlns:cx7="http://schemas.microsoft.com/office/drawing/2016/5/13/chartex" xmlns:cx8="http://schemas.microsoft.com/office/drawing/2016/5/14/chartex" xmlns:mc="http://schemas.openxmlformats.org/markup-compatibility/2006" xmlns:aink="http://schemas.microsoft.com/office/drawing/2016/ink" xmlns:am3d="http://schemas.microsoft.com/office/drawing/2017/model3d" xmlns:o="urn:schemas-microsoft-com:office:office" xmlns:oel="http://schemas.microsoft.com/office/2019/extlst" xmlns:r="http://schemas.openxmlformats.org/officeDocument/2006/relationships" xmlns:m="http://schemas.openxmlformats.org/officeDocument/2006/math" xmlns:v="urn:schemas-microsoft-com:vml" xmlns:wp14="http://schemas.microsoft.com/office/word/2010/wordprocessingDrawing" xmlns:wp="http://schemas.openxmlformats.org/drawingml/2006/wordprocessingDrawing" xmlns:w10="urn:schemas-microsoft-com:office:word" xmlns:w="http://schemas.openxmlformats.org/wordprocessingml/2006/main" xmlns:w14="http://schemas.microsoft.com/office/word/2010/wordml" xmlns:w15="http://schemas.microsoft.com/office/word/2012/wordml" xmlns:w16cex="http://schemas.microsoft.com/office/word/2018/wordml/cex" xmlns:w16cid="http://schemas.microsoft.com/office/word/2016/wordml/cid" xmlns:w16="http://schemas.microsoft.com/office/word/2018/wordml" xmlns:w16du="http://schemas.microsoft.com/office/word/2023/wordml/word16du" xmlns:w16sdtdh="http://schemas.microsoft.com/office/word/2020/wordml/sdtdatahash" xmlns:w16se="http://schemas.microsoft.com/office/word/2015/wordml/symex" xmlns:wpg="http://schemas.microsoft.com/office/word/2010/wordprocessingGroup" xmlns:wpi="http://schemas.microsoft.com/office/word/2010/wordprocessingInk" xmlns:wne="http://schemas.microsoft.com/office/word/2006/wordml" xmlns:wps="http://schemas.microsoft.com/office/word/2010/wordprocessingShape" mc:Ignorable="w14 w15 w16se w16cid w16 w16cex w16sdtdh w16du wp14">
+<w:footnotes xmlns:wpc="http://schemas.microsoft.com/office/word/2010/wordprocessingCanvas" xmlns:cx="http://schemas.microsoft.com/office/drawing/2014/chartex" xmlns:cx1="http://schemas.microsoft.com/office/drawing/2015/9/8/chartex" xmlns:cx2="http://schemas.microsoft.com/office/drawing/2015/10/21/chartex" xmlns:cx3="http://schemas.microsoft.com/office/drawing/2016/5/9/chartex" xmlns:cx4="http://schemas.microsoft.com/office/drawing/2016/5/10/chartex" xmlns:cx5="http://schemas.microsoft.com/office/drawing/2016/5/11/chartex" xmlns:cx6="http://schemas.microsoft.com/office/drawing/2016/5/12/chartex" xmlns:cx7="http://schemas.microsoft.com/office/drawing/2016/5/13/chartex" xmlns:cx8="http://schemas.microsoft.com/office/drawing/2016/5/14/chartex" xmlns:mc="http://schemas.openxmlformats.org/markup-compatibility/2006" xmlns:aink="http://schemas.microsoft.com/office/drawing/2016/ink" xmlns:am3d="http://schemas.microsoft.com/office/drawing/2017/model3d" xmlns:o="urn:schemas-microsoft-com:office:office" xmlns:oel="http://schemas.microsoft.com/office/2019/extlst" xmlns:r="http://schemas.openxmlformats.org/officeDocument/2006/relationships" xmlns:m="http://schemas.openxmlformats.org/officeDocument/2006/math" xmlns:v="urn:schemas-microsoft-com:vml" xmlns:wp14="http://schemas.microsoft.com/office/word/2010/wordprocessingDrawing" xmlns:wp="http://schemas.openxmlformats.org/drawingml/2006/wordprocessingDrawing" xmlns:w10="urn:schemas-microsoft-com:office:word" xmlns:w="http://schemas.openxmlformats.org/wordprocessingml/2006/main" xmlns:w14="http://schemas.microsoft.com/office/word/2010/wordml" xmlns:w15="http://schemas.microsoft.com/office/word/2012/wordml" xmlns:w16cex="http://schemas.microsoft.com/office/word/2018/wordml/cex" xmlns:w16cid="http://schemas.microsoft.com/office/word/2016/wordml/cid" xmlns:w16="http://schemas.microsoft.com/office/word/2018/wordml" xmlns:w16du="http://schemas.microsoft.com/office/word/2023/wordml/word16du" xmlns:w16sdtdh="http://schemas.microsoft.com/office/word/2020/wordml/sdtdatahash" xmlns:w16sdtfl="http://schemas.microsoft.com/office/word/2024/wordml/sdtformatlock" xmlns:w16se="http://schemas.microsoft.com/office/word/2015/wordml/symex" xmlns:wpg="http://schemas.microsoft.com/office/word/2010/wordprocessingGroup" xmlns:wpi="http://schemas.microsoft.com/office/word/2010/wordprocessingInk" xmlns:wne="http://schemas.microsoft.com/office/word/2006/wordml" xmlns:wps="http://schemas.microsoft.com/office/word/2010/wordprocessingShape" mc:Ignorable="w14 w15 w16se w16cid w16 w16cex w16sdtdh w16sdtfl w16du wp14">
   <w:footnote w:type="separator" w:id="-1">
     <w:p>
       <w:pPr>
@@ -4568,7 +4728,7 @@
 </file>
 
 <file path=word/header1.xml><?xml version="1.0" encoding="utf-8"?>
-<w:hdr xmlns:wpc="http://schemas.microsoft.com/office/word/2010/wordprocessingCanvas" xmlns:cx="http://schemas.microsoft.com/office/drawing/2014/chartex" xmlns:cx1="http://schemas.microsoft.com/office/drawing/2015/9/8/chartex" xmlns:cx2="http://schemas.microsoft.com/office/drawing/2015/10/21/chartex" xmlns:cx3="http://schemas.microsoft.com/office/drawing/2016/5/9/chartex" xmlns:cx4="http://schemas.microsoft.com/office/drawing/2016/5/10/chartex" xmlns:cx5="http://schemas.microsoft.com/office/drawing/2016/5/11/chartex" xmlns:cx6="http://schemas.microsoft.com/office/drawing/2016/5/12/chartex" xmlns:cx7="http://schemas.microsoft.com/office/drawing/2016/5/13/chartex" xmlns:cx8="http://schemas.microsoft.com/office/drawing/2016/5/14/chartex" xmlns:mc="http://schemas.openxmlformats.org/markup-compatibility/2006" xmlns:aink="http://schemas.microsoft.com/office/drawing/2016/ink" xmlns:am3d="http://schemas.microsoft.com/office/drawing/2017/model3d" xmlns:o="urn:schemas-microsoft-com:office:office" xmlns:oel="http://schemas.microsoft.com/office/2019/extlst" xmlns:r="http://schemas.openxmlformats.org/officeDocument/2006/relationships" xmlns:m="http://schemas.openxmlformats.org/officeDocument/2006/math" xmlns:v="urn:schemas-microsoft-com:vml" xmlns:wp14="http://schemas.microsoft.com/office/word/2010/wordprocessingDrawing" xmlns:wp="http://schemas.openxmlformats.org/drawingml/2006/wordprocessingDrawing" xmlns:w10="urn:schemas-microsoft-com:office:word" xmlns:w="http://schemas.openxmlformats.org/wordprocessingml/2006/main" xmlns:w14="http://schemas.microsoft.com/office/word/2010/wordml" xmlns:w15="http://schemas.microsoft.com/office/word/2012/wordml" xmlns:w16cex="http://schemas.microsoft.com/office/word/2018/wordml/cex" xmlns:w16cid="http://schemas.microsoft.com/office/word/2016/wordml/cid" xmlns:w16="http://schemas.microsoft.com/office/word/2018/wordml" xmlns:w16du="http://schemas.microsoft.com/office/word/2023/wordml/word16du" xmlns:w16sdtdh="http://schemas.microsoft.com/office/word/2020/wordml/sdtdatahash" xmlns:w16se="http://schemas.microsoft.com/office/word/2015/wordml/symex" xmlns:wpg="http://schemas.microsoft.com/office/word/2010/wordprocessingGroup" xmlns:wpi="http://schemas.microsoft.com/office/word/2010/wordprocessingInk" xmlns:wne="http://schemas.microsoft.com/office/word/2006/wordml" xmlns:wps="http://schemas.microsoft.com/office/word/2010/wordprocessingShape" mc:Ignorable="w14 w15 w16se w16cid w16 w16cex w16sdtdh w16du wp14">
+<w:hdr xmlns:wpc="http://schemas.microsoft.com/office/word/2010/wordprocessingCanvas" xmlns:cx="http://schemas.microsoft.com/office/drawing/2014/chartex" xmlns:cx1="http://schemas.microsoft.com/office/drawing/2015/9/8/chartex" xmlns:cx2="http://schemas.microsoft.com/office/drawing/2015/10/21/chartex" xmlns:cx3="http://schemas.microsoft.com/office/drawing/2016/5/9/chartex" xmlns:cx4="http://schemas.microsoft.com/office/drawing/2016/5/10/chartex" xmlns:cx5="http://schemas.microsoft.com/office/drawing/2016/5/11/chartex" xmlns:cx6="http://schemas.microsoft.com/office/drawing/2016/5/12/chartex" xmlns:cx7="http://schemas.microsoft.com/office/drawing/2016/5/13/chartex" xmlns:cx8="http://schemas.microsoft.com/office/drawing/2016/5/14/chartex" xmlns:mc="http://schemas.openxmlformats.org/markup-compatibility/2006" xmlns:aink="http://schemas.microsoft.com/office/drawing/2016/ink" xmlns:am3d="http://schemas.microsoft.com/office/drawing/2017/model3d" xmlns:o="urn:schemas-microsoft-com:office:office" xmlns:oel="http://schemas.microsoft.com/office/2019/extlst" xmlns:r="http://schemas.openxmlformats.org/officeDocument/2006/relationships" xmlns:m="http://schemas.openxmlformats.org/officeDocument/2006/math" xmlns:v="urn:schemas-microsoft-com:vml" xmlns:wp14="http://schemas.microsoft.com/office/word/2010/wordprocessingDrawing" xmlns:wp="http://schemas.openxmlformats.org/drawingml/2006/wordprocessingDrawing" xmlns:w10="urn:schemas-microsoft-com:office:word" xmlns:w="http://schemas.openxmlformats.org/wordprocessingml/2006/main" xmlns:w14="http://schemas.microsoft.com/office/word/2010/wordml" xmlns:w15="http://schemas.microsoft.com/office/word/2012/wordml" xmlns:w16cex="http://schemas.microsoft.com/office/word/2018/wordml/cex" xmlns:w16cid="http://schemas.microsoft.com/office/word/2016/wordml/cid" xmlns:w16="http://schemas.microsoft.com/office/word/2018/wordml" xmlns:w16du="http://schemas.microsoft.com/office/word/2023/wordml/word16du" xmlns:w16sdtdh="http://schemas.microsoft.com/office/word/2020/wordml/sdtdatahash" xmlns:w16sdtfl="http://schemas.microsoft.com/office/word/2024/wordml/sdtformatlock" xmlns:w16se="http://schemas.microsoft.com/office/word/2015/wordml/symex" xmlns:wpg="http://schemas.microsoft.com/office/word/2010/wordprocessingGroup" xmlns:wpi="http://schemas.microsoft.com/office/word/2010/wordprocessingInk" xmlns:wne="http://schemas.microsoft.com/office/word/2006/wordml" xmlns:wps="http://schemas.microsoft.com/office/word/2010/wordprocessingShape" mc:Ignorable="w14 w15 w16se w16cid w16 w16cex w16sdtdh w16sdtfl w16du wp14">
   <w:p>
     <w:pPr>
       <w:pStyle w:val="Header"/>
@@ -4637,7 +4797,7 @@
 </file>
 
 <file path=word/numbering.xml><?xml version="1.0" encoding="utf-8"?>
-<w:numbering xmlns:wpc="http://schemas.microsoft.com/office/word/2010/wordprocessingCanvas" xmlns:cx="http://schemas.microsoft.com/office/drawing/2014/chartex" xmlns:cx1="http://schemas.microsoft.com/office/drawing/2015/9/8/chartex" xmlns:cx2="http://schemas.microsoft.com/office/drawing/2015/10/21/chartex" xmlns:cx3="http://schemas.microsoft.com/office/drawing/2016/5/9/chartex" xmlns:cx4="http://schemas.microsoft.com/office/drawing/2016/5/10/chartex" xmlns:cx5="http://schemas.microsoft.com/office/drawing/2016/5/11/chartex" xmlns:cx6="http://schemas.microsoft.com/office/drawing/2016/5/12/chartex" xmlns:cx7="http://schemas.microsoft.com/office/drawing/2016/5/13/chartex" xmlns:cx8="http://schemas.microsoft.com/office/drawing/2016/5/14/chartex" xmlns:mc="http://schemas.openxmlformats.org/markup-compatibility/2006" xmlns:aink="http://schemas.microsoft.com/office/drawing/2016/ink" xmlns:am3d="http://schemas.microsoft.com/office/drawing/2017/model3d" xmlns:o="urn:schemas-microsoft-com:office:office" xmlns:oel="http://schemas.microsoft.com/office/2019/extlst" xmlns:r="http://schemas.openxmlformats.org/officeDocument/2006/relationships" xmlns:m="http://schemas.openxmlformats.org/officeDocument/2006/math" xmlns:v="urn:schemas-microsoft-com:vml" xmlns:wp14="http://schemas.microsoft.com/office/word/2010/wordprocessingDrawing" xmlns:wp="http://schemas.openxmlformats.org/drawingml/2006/wordprocessingDrawing" xmlns:w10="urn:schemas-microsoft-com:office:word" xmlns:w="http://schemas.openxmlformats.org/wordprocessingml/2006/main" xmlns:w14="http://schemas.microsoft.com/office/word/2010/wordml" xmlns:w15="http://schemas.microsoft.com/office/word/2012/wordml" xmlns:w16cex="http://schemas.microsoft.com/office/word/2018/wordml/cex" xmlns:w16cid="http://schemas.microsoft.com/office/word/2016/wordml/cid" xmlns:w16="http://schemas.microsoft.com/office/word/2018/wordml" xmlns:w16du="http://schemas.microsoft.com/office/word/2023/wordml/word16du" xmlns:w16sdtdh="http://schemas.microsoft.com/office/word/2020/wordml/sdtdatahash" xmlns:w16se="http://schemas.microsoft.com/office/word/2015/wordml/symex" xmlns:wpg="http://schemas.microsoft.com/office/word/2010/wordprocessingGroup" xmlns:wpi="http://schemas.microsoft.com/office/word/2010/wordprocessingInk" xmlns:wne="http://schemas.microsoft.com/office/word/2006/wordml" xmlns:wps="http://schemas.microsoft.com/office/word/2010/wordprocessingShape" mc:Ignorable="w14 w15 w16se w16cid w16 w16cex w16sdtdh w16du wp14">
+<w:numbering xmlns:wpc="http://schemas.microsoft.com/office/word/2010/wordprocessingCanvas" xmlns:cx="http://schemas.microsoft.com/office/drawing/2014/chartex" xmlns:cx1="http://schemas.microsoft.com/office/drawing/2015/9/8/chartex" xmlns:cx2="http://schemas.microsoft.com/office/drawing/2015/10/21/chartex" xmlns:cx3="http://schemas.microsoft.com/office/drawing/2016/5/9/chartex" xmlns:cx4="http://schemas.microsoft.com/office/drawing/2016/5/10/chartex" xmlns:cx5="http://schemas.microsoft.com/office/drawing/2016/5/11/chartex" xmlns:cx6="http://schemas.microsoft.com/office/drawing/2016/5/12/chartex" xmlns:cx7="http://schemas.microsoft.com/office/drawing/2016/5/13/chartex" xmlns:cx8="http://schemas.microsoft.com/office/drawing/2016/5/14/chartex" xmlns:mc="http://schemas.openxmlformats.org/markup-compatibility/2006" xmlns:aink="http://schemas.microsoft.com/office/drawing/2016/ink" xmlns:am3d="http://schemas.microsoft.com/office/drawing/2017/model3d" xmlns:o="urn:schemas-microsoft-com:office:office" xmlns:oel="http://schemas.microsoft.com/office/2019/extlst" xmlns:r="http://schemas.openxmlformats.org/officeDocument/2006/relationships" xmlns:m="http://schemas.openxmlformats.org/officeDocument/2006/math" xmlns:v="urn:schemas-microsoft-com:vml" xmlns:wp14="http://schemas.microsoft.com/office/word/2010/wordprocessingDrawing" xmlns:wp="http://schemas.openxmlformats.org/drawingml/2006/wordprocessingDrawing" xmlns:w10="urn:schemas-microsoft-com:office:word" xmlns:w="http://schemas.openxmlformats.org/wordprocessingml/2006/main" xmlns:w14="http://schemas.microsoft.com/office/word/2010/wordml" xmlns:w15="http://schemas.microsoft.com/office/word/2012/wordml" xmlns:w16cex="http://schemas.microsoft.com/office/word/2018/wordml/cex" xmlns:w16cid="http://schemas.microsoft.com/office/word/2016/wordml/cid" xmlns:w16="http://schemas.microsoft.com/office/word/2018/wordml" xmlns:w16du="http://schemas.microsoft.com/office/word/2023/wordml/word16du" xmlns:w16sdtdh="http://schemas.microsoft.com/office/word/2020/wordml/sdtdatahash" xmlns:w16sdtfl="http://schemas.microsoft.com/office/word/2024/wordml/sdtformatlock" xmlns:w16se="http://schemas.microsoft.com/office/word/2015/wordml/symex" xmlns:wpg="http://schemas.microsoft.com/office/word/2010/wordprocessingGroup" xmlns:wpi="http://schemas.microsoft.com/office/word/2010/wordprocessingInk" xmlns:wne="http://schemas.microsoft.com/office/word/2006/wordml" xmlns:wps="http://schemas.microsoft.com/office/word/2010/wordprocessingShape" mc:Ignorable="w14 w15 w16se w16cid w16 w16cex w16sdtdh w16sdtfl w16du wp14">
   <w:abstractNum w:abstractNumId="0" w15:restartNumberingAfterBreak="0">
     <w:nsid w:val="0024007A"/>
     <w:multiLevelType w:val="hybridMultilevel"/>
@@ -7279,7 +7439,7 @@
 </file>
 
 <file path=word/styles.xml><?xml version="1.0" encoding="utf-8"?>
-<w:styles xmlns:mc="http://schemas.openxmlformats.org/markup-compatibility/2006" xmlns:r="http://schemas.openxmlformats.org/officeDocument/2006/relationships" xmlns:w="http://schemas.openxmlformats.org/wordprocessingml/2006/main" xmlns:w14="http://schemas.microsoft.com/office/word/2010/wordml" xmlns:w15="http://schemas.microsoft.com/office/word/2012/wordml" xmlns:w16cex="http://schemas.microsoft.com/office/word/2018/wordml/cex" xmlns:w16cid="http://schemas.microsoft.com/office/word/2016/wordml/cid" xmlns:w16="http://schemas.microsoft.com/office/word/2018/wordml" xmlns:w16du="http://schemas.microsoft.com/office/word/2023/wordml/word16du" xmlns:w16sdtdh="http://schemas.microsoft.com/office/word/2020/wordml/sdtdatahash" xmlns:w16se="http://schemas.microsoft.com/office/word/2015/wordml/symex" mc:Ignorable="w14 w15 w16se w16cid w16 w16cex w16sdtdh w16du">
+<w:styles xmlns:mc="http://schemas.openxmlformats.org/markup-compatibility/2006" xmlns:r="http://schemas.openxmlformats.org/officeDocument/2006/relationships" xmlns:w="http://schemas.openxmlformats.org/wordprocessingml/2006/main" xmlns:w14="http://schemas.microsoft.com/office/word/2010/wordml" xmlns:w15="http://schemas.microsoft.com/office/word/2012/wordml" xmlns:w16cex="http://schemas.microsoft.com/office/word/2018/wordml/cex" xmlns:w16cid="http://schemas.microsoft.com/office/word/2016/wordml/cid" xmlns:w16="http://schemas.microsoft.com/office/word/2018/wordml" xmlns:w16du="http://schemas.microsoft.com/office/word/2023/wordml/word16du" xmlns:w16sdtdh="http://schemas.microsoft.com/office/word/2020/wordml/sdtdatahash" xmlns:w16sdtfl="http://schemas.microsoft.com/office/word/2024/wordml/sdtformatlock" xmlns:w16se="http://schemas.microsoft.com/office/word/2015/wordml/symex" mc:Ignorable="w14 w15 w16se w16cid w16 w16cex w16sdtdh w16sdtfl w16du">
   <w:docDefaults>
     <w:rPrDefault>
       <w:rPr>
@@ -8500,30 +8660,6 @@
 </file>
 
 <file path=customXml/item1.xml><?xml version="1.0" encoding="utf-8"?>
-<?mso-contentType ?>
-<FormTemplates xmlns="http://schemas.microsoft.com/sharepoint/v3/contenttype/forms">
-  <Display>DocumentLibraryForm</Display>
-  <Edit>DocumentLibraryForm</Edit>
-  <New>DocumentLibraryForm</New>
-</FormTemplates>
-</file>
-
-<file path=customXml/item2.xml><?xml version="1.0" encoding="utf-8"?>
-<b:Sources xmlns:b="http://schemas.openxmlformats.org/officeDocument/2006/bibliography" xmlns="http://schemas.openxmlformats.org/officeDocument/2006/bibliography" SelectedStyle="\APASixthEditionOfficeOnline.xsl" StyleName="APA" Version="6"/>
-</file>
-
-<file path=customXml/item3.xml><?xml version="1.0" encoding="utf-8"?>
-<p:properties xmlns:p="http://schemas.microsoft.com/office/2006/metadata/properties" xmlns:xsi="http://www.w3.org/2001/XMLSchema-instance" xmlns:pc="http://schemas.microsoft.com/office/infopath/2007/PartnerControls">
-  <documentManagement>
-    <TaxCatchAll xmlns="32dd6115-ce5d-46b4-b638-9e7d5ca6cbee" xsi:nil="true"/>
-    <lcf76f155ced4ddcb4097134ff3c332f xmlns="094ecc41-7a37-40c9-8390-f18431712098">
-      <Terms xmlns="http://schemas.microsoft.com/office/infopath/2007/PartnerControls"/>
-    </lcf76f155ced4ddcb4097134ff3c332f>
-  </documentManagement>
-</p:properties>
-</file>
-
-<file path=customXml/item4.xml><?xml version="1.0" encoding="utf-8"?>
 <ct:contentTypeSchema xmlns:ct="http://schemas.microsoft.com/office/2006/metadata/contentType" xmlns:ma="http://schemas.microsoft.com/office/2006/metadata/properties/metaAttributes" ct:_="" ma:_="" ma:contentTypeName="Document" ma:contentTypeID="0x010100D5188FA4F7421B4A93E65E307A769E27" ma:contentTypeVersion="15" ma:contentTypeDescription="Een nieuw document maken." ma:contentTypeScope="" ma:versionID="9bfd002f47f5f7e7b2724518f3fad1a5">
   <xsd:schema xmlns:xsd="http://www.w3.org/2001/XMLSchema" xmlns:xs="http://www.w3.org/2001/XMLSchema" xmlns:p="http://schemas.microsoft.com/office/2006/metadata/properties" xmlns:ns2="094ecc41-7a37-40c9-8390-f18431712098" xmlns:ns3="32dd6115-ce5d-46b4-b638-9e7d5ca6cbee" targetNamespace="http://schemas.microsoft.com/office/2006/metadata/properties" ma:root="true" ma:fieldsID="e2c1118370456e9a6d2939e9bd0f2e89" ns2:_="" ns3:_="">
     <xsd:import namespace="094ecc41-7a37-40c9-8390-f18431712098"/>
@@ -8758,23 +8894,50 @@
 </ct:contentTypeSchema>
 </file>
 
+<file path=customXml/item2.xml><?xml version="1.0" encoding="utf-8"?>
+<p:properties xmlns:p="http://schemas.microsoft.com/office/2006/metadata/properties" xmlns:xsi="http://www.w3.org/2001/XMLSchema-instance" xmlns:pc="http://schemas.microsoft.com/office/infopath/2007/PartnerControls">
+  <documentManagement>
+    <TaxCatchAll xmlns="32dd6115-ce5d-46b4-b638-9e7d5ca6cbee" xsi:nil="true"/>
+    <lcf76f155ced4ddcb4097134ff3c332f xmlns="094ecc41-7a37-40c9-8390-f18431712098">
+      <Terms xmlns="http://schemas.microsoft.com/office/infopath/2007/PartnerControls"/>
+    </lcf76f155ced4ddcb4097134ff3c332f>
+  </documentManagement>
+</p:properties>
+</file>
+
+<file path=customXml/item3.xml><?xml version="1.0" encoding="utf-8"?>
+<b:Sources xmlns:b="http://schemas.openxmlformats.org/officeDocument/2006/bibliography" xmlns="http://schemas.openxmlformats.org/officeDocument/2006/bibliography" SelectedStyle="\APASixthEditionOfficeOnline.xsl" StyleName="APA" Version="6"/>
+</file>
+
+<file path=customXml/item4.xml><?xml version="1.0" encoding="utf-8"?>
+<?mso-contentType ?>
+<FormTemplates xmlns="http://schemas.microsoft.com/sharepoint/v3/contenttype/forms">
+  <Display>DocumentLibraryForm</Display>
+  <Edit>DocumentLibraryForm</Edit>
+  <New>DocumentLibraryForm</New>
+</FormTemplates>
+</file>
+
 <file path=customXml/itemProps1.xml><?xml version="1.0" encoding="utf-8"?>
-<ds:datastoreItem xmlns:ds="http://schemas.openxmlformats.org/officeDocument/2006/customXml" ds:itemID="{C6916C6B-E06E-47CD-A094-BBBE44C5EA8C}">
+<ds:datastoreItem xmlns:ds="http://schemas.openxmlformats.org/officeDocument/2006/customXml" ds:itemID="{A8310BF5-90B3-4BF4-A9DA-D551CA39E9A4}">
   <ds:schemaRefs>
-    <ds:schemaRef ds:uri="http://schemas.microsoft.com/sharepoint/v3/contenttype/forms"/>
+    <ds:schemaRef ds:uri="http://schemas.microsoft.com/office/2006/metadata/contentType"/>
+    <ds:schemaRef ds:uri="http://schemas.microsoft.com/office/2006/metadata/properties/metaAttributes"/>
+    <ds:schemaRef ds:uri="http://www.w3.org/2001/XMLSchema"/>
+    <ds:schemaRef ds:uri="http://schemas.microsoft.com/office/2006/metadata/properties"/>
+    <ds:schemaRef ds:uri="094ecc41-7a37-40c9-8390-f18431712098"/>
+    <ds:schemaRef ds:uri="32dd6115-ce5d-46b4-b638-9e7d5ca6cbee"/>
+    <ds:schemaRef ds:uri="http://schemas.microsoft.com/office/2006/documentManagement/types"/>
+    <ds:schemaRef ds:uri="http://schemas.microsoft.com/office/infopath/2007/PartnerControls"/>
+    <ds:schemaRef ds:uri="http://schemas.openxmlformats.org/package/2006/metadata/core-properties"/>
+    <ds:schemaRef ds:uri="http://purl.org/dc/elements/1.1/"/>
+    <ds:schemaRef ds:uri="http://purl.org/dc/terms/"/>
+    <ds:schemaRef ds:uri="http://schemas.microsoft.com/internal/obd"/>
   </ds:schemaRefs>
 </ds:datastoreItem>
 </file>
 
 <file path=customXml/itemProps2.xml><?xml version="1.0" encoding="utf-8"?>
-<ds:datastoreItem xmlns:ds="http://schemas.openxmlformats.org/officeDocument/2006/customXml" ds:itemID="{72B7D650-2FAA-4D72-B587-235E59E6AC26}">
-  <ds:schemaRefs>
-    <ds:schemaRef ds:uri="http://schemas.openxmlformats.org/officeDocument/2006/bibliography"/>
-  </ds:schemaRefs>
-</ds:datastoreItem>
-</file>
-
-<file path=customXml/itemProps3.xml><?xml version="1.0" encoding="utf-8"?>
 <ds:datastoreItem xmlns:ds="http://schemas.openxmlformats.org/officeDocument/2006/customXml" ds:itemID="{846B1C81-E993-40E7-BCC5-DA63F0CD945C}">
   <ds:schemaRefs>
     <ds:schemaRef ds:uri="http://schemas.microsoft.com/office/2006/metadata/properties"/>
@@ -8785,6 +8948,18 @@
 </ds:datastoreItem>
 </file>
 
+<file path=customXml/itemProps3.xml><?xml version="1.0" encoding="utf-8"?>
+<ds:datastoreItem xmlns:ds="http://schemas.openxmlformats.org/officeDocument/2006/customXml" ds:itemID="{72B7D650-2FAA-4D72-B587-235E59E6AC26}">
+  <ds:schemaRefs>
+    <ds:schemaRef ds:uri="http://schemas.openxmlformats.org/officeDocument/2006/bibliography"/>
+  </ds:schemaRefs>
+</ds:datastoreItem>
+</file>
+
 <file path=customXml/itemProps4.xml><?xml version="1.0" encoding="utf-8"?>
-<ds:datastoreItem xmlns:ds="http://schemas.openxmlformats.org/officeDocument/2006/customXml" ds:itemID="{A8310BF5-90B3-4BF4-A9DA-D551CA39E9A4}"/>
+<ds:datastoreItem xmlns:ds="http://schemas.openxmlformats.org/officeDocument/2006/customXml" ds:itemID="{C6916C6B-E06E-47CD-A094-BBBE44C5EA8C}">
+  <ds:schemaRefs>
+    <ds:schemaRef ds:uri="http://schemas.microsoft.com/sharepoint/v3/contenttype/forms"/>
+  </ds:schemaRefs>
+</ds:datastoreItem>
 </file>
</xml_diff>

<commit_message>
Finished Main menu. And art test scene
</commit_message>
<xml_diff>
--- a/Sjablonen/Sjablonen (Ruben)/B1K2W1 (template) -  Log.docx
+++ b/Sjablonen/Sjablonen (Ruben)/B1K2W1 (template) -  Log.docx
@@ -1937,6 +1937,9 @@
         <w:br/>
       </w:r>
       <w:r>
+        <w:rPr>
+          <w:noProof/>
+        </w:rPr>
         <w:drawing>
           <wp:inline distT="0" distB="0" distL="0" distR="0" wp14:anchorId="429C4A0E" wp14:editId="7A854538">
             <wp:extent cx="5760720" cy="2451735"/>
@@ -2453,7 +2456,7 @@
       </w:pPr>
       <w:r>
         <w:lastRenderedPageBreak/>
-        <w:t>Dag 2</w:t>
+        <w:t>Dag 1</w:t>
       </w:r>
     </w:p>
     <w:p>
@@ -2479,25 +2482,41 @@
         <w:br/>
       </w:r>
       <w:r>
-        <w:t>[</w:t>
-      </w:r>
-      <w:r>
-        <w:t xml:space="preserve">Zorg </w:t>
-      </w:r>
-      <w:r>
-        <w:t xml:space="preserve">ervoor </w:t>
-      </w:r>
-      <w:r>
-        <w:t xml:space="preserve">dat de informatie </w:t>
-      </w:r>
-      <w:r>
-        <w:t xml:space="preserve">die je inlevert duidelijk en </w:t>
-      </w:r>
-      <w:r>
-        <w:t>leesbaar is!</w:t>
-      </w:r>
-      <w:r>
-        <w:t>]</w:t>
+        <w:drawing>
+          <wp:inline distT="0" distB="0" distL="0" distR="0" wp14:anchorId="7A169DD1" wp14:editId="6977DAAA">
+            <wp:extent cx="5760720" cy="2019300"/>
+            <wp:effectExtent l="0" t="0" r="0" b="0"/>
+            <wp:docPr id="620914779" name="Picture 1" descr="A black screen with white text&#10;&#10;AI-generated content may be incorrect."/>
+            <wp:cNvGraphicFramePr>
+              <a:graphicFrameLocks xmlns:a="http://schemas.openxmlformats.org/drawingml/2006/main" noChangeAspect="1"/>
+            </wp:cNvGraphicFramePr>
+            <a:graphic xmlns:a="http://schemas.openxmlformats.org/drawingml/2006/main">
+              <a:graphicData uri="http://schemas.openxmlformats.org/drawingml/2006/picture">
+                <pic:pic xmlns:pic="http://schemas.openxmlformats.org/drawingml/2006/picture">
+                  <pic:nvPicPr>
+                    <pic:cNvPr id="620914779" name="Picture 1" descr="A black screen with white text&#10;&#10;AI-generated content may be incorrect."/>
+                    <pic:cNvPicPr/>
+                  </pic:nvPicPr>
+                  <pic:blipFill>
+                    <a:blip r:embed="rId18"/>
+                    <a:stretch>
+                      <a:fillRect/>
+                    </a:stretch>
+                  </pic:blipFill>
+                  <pic:spPr>
+                    <a:xfrm>
+                      <a:off x="0" y="0"/>
+                      <a:ext cx="5760720" cy="2019300"/>
+                    </a:xfrm>
+                    <a:prstGeom prst="rect">
+                      <a:avLst/>
+                    </a:prstGeom>
+                  </pic:spPr>
+                </pic:pic>
+              </a:graphicData>
+            </a:graphic>
+          </wp:inline>
+        </w:drawing>
       </w:r>
       <w:r>
         <w:br/>
@@ -2526,20 +2545,61 @@
         <w:br/>
       </w:r>
       <w:r>
-        <w:t>[</w:t>
-      </w:r>
-      <w:r>
-        <w:t xml:space="preserve">Zorg dat de informatie </w:t>
-      </w:r>
-      <w:r>
-        <w:t xml:space="preserve">die je inlevert duidelijk en </w:t>
-      </w:r>
-      <w:r>
-        <w:t>leesbaar is!</w:t>
-      </w:r>
-      <w:r>
-        <w:t>]</w:t>
-      </w:r>
+        <w:drawing>
+          <wp:inline distT="0" distB="0" distL="0" distR="0" wp14:anchorId="02D62828" wp14:editId="46DE80BF">
+            <wp:extent cx="5760720" cy="3001645"/>
+            <wp:effectExtent l="0" t="0" r="0" b="8255"/>
+            <wp:docPr id="1737426855" name="Picture 2" descr="A screenshot of a computer&#10;&#10;AI-generated content may be incorrect."/>
+            <wp:cNvGraphicFramePr>
+              <a:graphicFrameLocks xmlns:a="http://schemas.openxmlformats.org/drawingml/2006/main" noChangeAspect="1"/>
+            </wp:cNvGraphicFramePr>
+            <a:graphic xmlns:a="http://schemas.openxmlformats.org/drawingml/2006/main">
+              <a:graphicData uri="http://schemas.openxmlformats.org/drawingml/2006/picture">
+                <pic:pic xmlns:pic="http://schemas.openxmlformats.org/drawingml/2006/picture">
+                  <pic:nvPicPr>
+                    <pic:cNvPr id="1737426855" name="Picture 2" descr="A screenshot of a computer&#10;&#10;AI-generated content may be incorrect."/>
+                    <pic:cNvPicPr>
+                      <a:picLocks noChangeAspect="1" noChangeArrowheads="1"/>
+                    </pic:cNvPicPr>
+                  </pic:nvPicPr>
+                  <pic:blipFill>
+                    <a:blip r:embed="rId19">
+                      <a:extLst>
+                        <a:ext uri="{28A0092B-C50C-407E-A947-70E740481C1C}">
+                          <a14:useLocalDpi xmlns:a14="http://schemas.microsoft.com/office/drawing/2010/main" val="0"/>
+                        </a:ext>
+                      </a:extLst>
+                    </a:blip>
+                    <a:srcRect/>
+                    <a:stretch>
+                      <a:fillRect/>
+                    </a:stretch>
+                  </pic:blipFill>
+                  <pic:spPr bwMode="auto">
+                    <a:xfrm>
+                      <a:off x="0" y="0"/>
+                      <a:ext cx="5760720" cy="3001645"/>
+                    </a:xfrm>
+                    <a:prstGeom prst="rect">
+                      <a:avLst/>
+                    </a:prstGeom>
+                    <a:noFill/>
+                    <a:ln>
+                      <a:noFill/>
+                    </a:ln>
+                  </pic:spPr>
+                </pic:pic>
+              </a:graphicData>
+            </a:graphic>
+          </wp:inline>
+        </w:drawing>
+      </w:r>
+    </w:p>
+    <w:p>
+      <w:pPr>
+        <w:pStyle w:val="Heading3"/>
+        <w:ind w:left="360"/>
+      </w:pPr>
       <w:r>
         <w:br/>
       </w:r>
@@ -2567,13 +2627,7 @@
         <w:br/>
       </w:r>
       <w:r>
-        <w:t>[</w:t>
-      </w:r>
-      <w:r>
-        <w:t>Reflecteer op je eigen bijdrage en dat van je teamgenoten.</w:t>
-      </w:r>
-      <w:r>
-        <w:t>]</w:t>
+        <w:t>Ik ben begonnen met de art van het spel en mijn teamgenoten zijn bezig geweest met de gameloop van de game. De Turnmanager moest overnieuw gedaan worden I.v.m. een fout die zich in github bevond.</w:t>
       </w:r>
       <w:r>
         <w:br/>
@@ -2602,13 +2656,7 @@
         <w:br/>
       </w:r>
       <w:r>
-        <w:t>[</w:t>
-      </w:r>
-      <w:r>
-        <w:t>Reflecteer op je eigen bijdrage en dat van je teamgenoten.</w:t>
-      </w:r>
-      <w:r>
-        <w:t>]</w:t>
+        <w:t>1 van onze teamgenoten is al een tijdje bezig met de player movement en het werkt nog steeds niet. Dit kan voor problemen gaan zorgen. Maar ik vertrouw dat hij het af kan krijgen binnen een paar dagen.</w:t>
       </w:r>
       <w:r>
         <w:br/>
@@ -2627,6 +2675,7 @@
           <w:b/>
           <w:bCs/>
         </w:rPr>
+        <w:lastRenderedPageBreak/>
         <w:t>Geleerde lessen.</w:t>
       </w:r>
       <w:r>
@@ -2637,7 +2686,10 @@
         <w:br/>
       </w:r>
       <w:r>
-        <w:t>[Wat heb je geleerd en neem je mee naar de volgende sprint]</w:t>
+        <w:t>Dat sommige mensen sneller werken dan anderen want we zijn al een week bezig met movement</w:t>
+      </w:r>
+      <w:r>
+        <w:t xml:space="preserve"> en dat had naar mijn mening niet zolang hoeven duren. Maar ik ben niet bezig met movement en weet ook natuurlijk niet helemaal wat er fout gaat.</w:t>
       </w:r>
     </w:p>
     <w:p/>
@@ -2664,13 +2716,7 @@
         <w:br/>
       </w:r>
       <w:r>
-        <w:t>[</w:t>
-      </w:r>
-      <w:r>
-        <w:t>Heb je alle informatie om verder te kunnen werken. Weet jij wat en wanneer er iets van je wordt verwacht?</w:t>
-      </w:r>
-      <w:r>
-        <w:t>]</w:t>
+        <w:t>Ik heb zelf alle info om verder te werken het is voor mij alleen een beetje onduidelijk hoe de state van de game nu is i.v.m. de movement die niet werkt.</w:t>
       </w:r>
       <w:r>
         <w:br/>
@@ -2701,7 +2747,10 @@
         <w:ind w:left="360"/>
       </w:pPr>
       <w:r>
-        <w:t>[Welke feedback of waardering heb je voor je groepsleden of zij voor jou]</w:t>
+        <w:t>Mijn waardering is iets naar beneden gegaan doordat er een paar mensen bij zitten die niet goed overleggen of</w:t>
+      </w:r>
+      <w:r>
+        <w:t xml:space="preserve"> niet snel genoeg werkt.</w:t>
       </w:r>
       <w:r>
         <w:br/>
@@ -2724,6 +2773,7 @@
           <w:b/>
           <w:bCs/>
         </w:rPr>
+        <w:lastRenderedPageBreak/>
         <w:t xml:space="preserve">Verbeterpunten voor morgen. </w:t>
       </w:r>
       <w:r>
@@ -2734,13 +2784,7 @@
         <w:br/>
       </w:r>
       <w:r>
-        <w:t>[</w:t>
-      </w:r>
-      <w:r>
-        <w:t>Heb jij punten voor jezelf of voor je teamgenoten om beter te functioneren?</w:t>
-      </w:r>
-      <w:r>
-        <w:t>]</w:t>
+        <w:t>Doorgeven als je iets af hebt.</w:t>
       </w:r>
       <w:r>
         <w:br/>
@@ -2769,28 +2813,7 @@
         <w:br/>
       </w:r>
       <w:r>
-        <w:t>[</w:t>
-      </w:r>
-      <w:r>
-        <w:t xml:space="preserve">Hoe voel jij je vandaag </w:t>
-      </w:r>
-      <w:r>
-        <w:t xml:space="preserve">denk hierbij aan je </w:t>
-      </w:r>
-      <w:r>
-        <w:t>gezondheid, stressniveau</w:t>
-      </w:r>
-      <w:r>
-        <w:t xml:space="preserve"> heb</w:t>
-      </w:r>
-      <w:r>
-        <w:t xml:space="preserve"> jij het idee dat je kon focussen op je werk?</w:t>
-      </w:r>
-      <w:r>
-        <w:t>]</w:t>
-      </w:r>
-      <w:r>
-        <w:br/>
+        <w:t>Ik voel me redelijk goed alleen een beetje gefrustreerd doordat er zo’n redelijk simpel script na een week lang nog niet werkt.</w:t>
       </w:r>
     </w:p>
     <w:p>
@@ -2800,6 +2823,9 @@
           <w:ilvl w:val="0"/>
           <w:numId w:val="20"/>
         </w:numPr>
+        <w:rPr>
+          <w:rFonts w:cstheme="minorHAnsi"/>
+        </w:rPr>
       </w:pPr>
       <w:r>
         <w:rPr>
@@ -2816,27 +2842,10 @@
         <w:br/>
       </w:r>
       <w:r>
-        <w:t>[Welke onderdelen/taken wil je volgende werkdag weer oppakken/ ook te gebruiken voor je volgende Daily standUp?]</w:t>
-      </w:r>
-    </w:p>
-    <w:p>
-      <w:pPr>
-        <w:rPr>
-          <w:rFonts w:cstheme="minorHAnsi"/>
-        </w:rPr>
-      </w:pPr>
-    </w:p>
-    <w:p>
-      <w:pPr>
-        <w:rPr>
-          <w:rFonts w:cstheme="minorHAnsi"/>
-        </w:rPr>
-      </w:pPr>
-      <w:r>
-        <w:rPr>
-          <w:rFonts w:cstheme="minorHAnsi"/>
-        </w:rPr>
-        <w:br w:type="page"/>
+        <w:t xml:space="preserve">Ik wil me morgen vooral </w:t>
+      </w:r>
+      <w:r>
+        <w:t>weer bezig houden met de art van de game.</w:t>
       </w:r>
     </w:p>
     <w:p>
@@ -2845,8 +2854,414 @@
         <w:jc w:val="left"/>
       </w:pPr>
       <w:r>
+        <w:t xml:space="preserve">Dag </w:t>
+      </w:r>
+      <w:r>
+        <w:t>2</w:t>
+      </w:r>
+    </w:p>
+    <w:p>
+      <w:pPr>
+        <w:pStyle w:val="Heading3"/>
+        <w:numPr>
+          <w:ilvl w:val="0"/>
+          <w:numId w:val="20"/>
+        </w:numPr>
+      </w:pPr>
+      <w:r>
+        <w:rPr>
+          <w:b/>
+          <w:bCs/>
+        </w:rPr>
+        <w:t xml:space="preserve">Kopie/screenshot van je Daily StandUp. </w:t>
+      </w:r>
+      <w:r>
+        <w:rPr>
+          <w:b/>
+          <w:bCs/>
+        </w:rPr>
+        <w:br/>
+      </w:r>
+      <w:r>
+        <w:drawing>
+          <wp:inline distT="0" distB="0" distL="0" distR="0" wp14:anchorId="2046B11E" wp14:editId="050A3120">
+            <wp:extent cx="5760720" cy="1914525"/>
+            <wp:effectExtent l="0" t="0" r="0" b="9525"/>
+            <wp:docPr id="1099066224" name="Picture 1" descr="A black background with white text&#10;&#10;AI-generated content may be incorrect."/>
+            <wp:cNvGraphicFramePr>
+              <a:graphicFrameLocks xmlns:a="http://schemas.openxmlformats.org/drawingml/2006/main" noChangeAspect="1"/>
+            </wp:cNvGraphicFramePr>
+            <a:graphic xmlns:a="http://schemas.openxmlformats.org/drawingml/2006/main">
+              <a:graphicData uri="http://schemas.openxmlformats.org/drawingml/2006/picture">
+                <pic:pic xmlns:pic="http://schemas.openxmlformats.org/drawingml/2006/picture">
+                  <pic:nvPicPr>
+                    <pic:cNvPr id="1099066224" name="Picture 1" descr="A black background with white text&#10;&#10;AI-generated content may be incorrect."/>
+                    <pic:cNvPicPr/>
+                  </pic:nvPicPr>
+                  <pic:blipFill>
+                    <a:blip r:embed="rId20"/>
+                    <a:stretch>
+                      <a:fillRect/>
+                    </a:stretch>
+                  </pic:blipFill>
+                  <pic:spPr>
+                    <a:xfrm>
+                      <a:off x="0" y="0"/>
+                      <a:ext cx="5760720" cy="1914525"/>
+                    </a:xfrm>
+                    <a:prstGeom prst="rect">
+                      <a:avLst/>
+                    </a:prstGeom>
+                  </pic:spPr>
+                </pic:pic>
+              </a:graphicData>
+            </a:graphic>
+          </wp:inline>
+        </w:drawing>
+      </w:r>
+    </w:p>
+    <w:p>
+      <w:pPr>
+        <w:pStyle w:val="Heading3"/>
+        <w:numPr>
+          <w:ilvl w:val="0"/>
+          <w:numId w:val="20"/>
+        </w:numPr>
+      </w:pPr>
+      <w:r>
+        <w:rPr>
+          <w:b/>
+          <w:bCs/>
+        </w:rPr>
+        <w:t xml:space="preserve">Screenshot SCRUM bord. </w:t>
+      </w:r>
+      <w:r>
+        <w:rPr>
+          <w:b/>
+          <w:bCs/>
+        </w:rPr>
+        <w:br/>
+      </w:r>
+      <w:r>
+        <w:drawing>
+          <wp:inline distT="0" distB="0" distL="0" distR="0" wp14:anchorId="6236D78D" wp14:editId="29FCCCE0">
+            <wp:extent cx="5760720" cy="3001645"/>
+            <wp:effectExtent l="0" t="0" r="0" b="8255"/>
+            <wp:docPr id="351295492" name="Picture 2" descr="A screenshot of a computer&#10;&#10;AI-generated content may be incorrect."/>
+            <wp:cNvGraphicFramePr>
+              <a:graphicFrameLocks xmlns:a="http://schemas.openxmlformats.org/drawingml/2006/main" noChangeAspect="1"/>
+            </wp:cNvGraphicFramePr>
+            <a:graphic xmlns:a="http://schemas.openxmlformats.org/drawingml/2006/main">
+              <a:graphicData uri="http://schemas.openxmlformats.org/drawingml/2006/picture">
+                <pic:pic xmlns:pic="http://schemas.openxmlformats.org/drawingml/2006/picture">
+                  <pic:nvPicPr>
+                    <pic:cNvPr id="1737426855" name="Picture 2" descr="A screenshot of a computer&#10;&#10;AI-generated content may be incorrect."/>
+                    <pic:cNvPicPr>
+                      <a:picLocks noChangeAspect="1" noChangeArrowheads="1"/>
+                    </pic:cNvPicPr>
+                  </pic:nvPicPr>
+                  <pic:blipFill>
+                    <a:blip r:embed="rId19">
+                      <a:extLst>
+                        <a:ext uri="{28A0092B-C50C-407E-A947-70E740481C1C}">
+                          <a14:useLocalDpi xmlns:a14="http://schemas.microsoft.com/office/drawing/2010/main" val="0"/>
+                        </a:ext>
+                      </a:extLst>
+                    </a:blip>
+                    <a:srcRect/>
+                    <a:stretch>
+                      <a:fillRect/>
+                    </a:stretch>
+                  </pic:blipFill>
+                  <pic:spPr bwMode="auto">
+                    <a:xfrm>
+                      <a:off x="0" y="0"/>
+                      <a:ext cx="5760720" cy="3001645"/>
+                    </a:xfrm>
+                    <a:prstGeom prst="rect">
+                      <a:avLst/>
+                    </a:prstGeom>
+                    <a:noFill/>
+                    <a:ln>
+                      <a:noFill/>
+                    </a:ln>
+                  </pic:spPr>
+                </pic:pic>
+              </a:graphicData>
+            </a:graphic>
+          </wp:inline>
+        </w:drawing>
+      </w:r>
+    </w:p>
+    <w:p>
+      <w:pPr>
+        <w:pStyle w:val="Heading3"/>
+        <w:numPr>
+          <w:ilvl w:val="0"/>
+          <w:numId w:val="20"/>
+        </w:numPr>
+      </w:pPr>
+      <w:r>
+        <w:rPr>
+          <w:b/>
+          <w:bCs/>
+        </w:rPr>
+        <w:t xml:space="preserve">Wat is er vandaag bereikt? </w:t>
+      </w:r>
+      <w:r>
+        <w:rPr>
+          <w:b/>
+          <w:bCs/>
+        </w:rPr>
+        <w:br/>
+      </w:r>
+      <w:r>
+        <w:t xml:space="preserve">Ik was gister begonnen aan de background art en heb er vandaag verder aan gewerkt. Ik heb de lineart van de tekening </w:t>
+      </w:r>
+      <w:r>
+        <w:t>afgemaakt en ben ook een klein gedeelte begonnen met inkleuren.</w:t>
+      </w:r>
+      <w:r>
+        <w:br/>
+      </w:r>
+    </w:p>
+    <w:p>
+      <w:pPr>
+        <w:pStyle w:val="Heading3"/>
+        <w:numPr>
+          <w:ilvl w:val="0"/>
+          <w:numId w:val="20"/>
+        </w:numPr>
+      </w:pPr>
+      <w:r>
+        <w:rPr>
+          <w:b/>
+          <w:bCs/>
+        </w:rPr>
+        <w:t>Beschrijf mogelijke uitdagingen, obstakels en als die er zijn oplossing(en).</w:t>
+      </w:r>
+      <w:r>
+        <w:rPr>
+          <w:b/>
+          <w:bCs/>
+        </w:rPr>
+        <w:br/>
+      </w:r>
+      <w:r>
+        <w:t>De movement is nogsteeds niet af. En ik ben bang dat dit voor problemen gaat zorgen.</w:t>
+      </w:r>
+      <w:r>
+        <w:br/>
+      </w:r>
+    </w:p>
+    <w:p>
+      <w:pPr>
+        <w:pStyle w:val="Heading3"/>
+        <w:numPr>
+          <w:ilvl w:val="0"/>
+          <w:numId w:val="20"/>
+        </w:numPr>
+      </w:pPr>
+      <w:r>
+        <w:rPr>
+          <w:b/>
+          <w:bCs/>
+        </w:rPr>
         <w:lastRenderedPageBreak/>
-        <w:t>Dag 3</w:t>
+        <w:t>Geleerde lessen.</w:t>
+      </w:r>
+      <w:r>
+        <w:rPr>
+          <w:b/>
+          <w:bCs/>
+        </w:rPr>
+        <w:br/>
+      </w:r>
+      <w:r>
+        <w:t>Deze dag was niet heel veel anders dan gister dus ik heb geen nieuwe punten om te bespreken.</w:t>
+      </w:r>
+    </w:p>
+    <w:p/>
+    <w:p>
+      <w:pPr>
+        <w:pStyle w:val="Heading3"/>
+        <w:numPr>
+          <w:ilvl w:val="0"/>
+          <w:numId w:val="20"/>
+        </w:numPr>
+      </w:pPr>
+      <w:r>
+        <w:rPr>
+          <w:b/>
+          <w:bCs/>
+        </w:rPr>
+        <w:t xml:space="preserve">Vragen en onduidelijkheden. </w:t>
+      </w:r>
+      <w:r>
+        <w:rPr>
+          <w:b/>
+          <w:bCs/>
+        </w:rPr>
+        <w:br/>
+      </w:r>
+      <w:r>
+        <w:t>N.v.t.</w:t>
+      </w:r>
+      <w:r>
+        <w:br/>
+      </w:r>
+    </w:p>
+    <w:p>
+      <w:pPr>
+        <w:pStyle w:val="Heading3"/>
+        <w:numPr>
+          <w:ilvl w:val="0"/>
+          <w:numId w:val="20"/>
+        </w:numPr>
+        <w:rPr>
+          <w:b/>
+          <w:bCs/>
+        </w:rPr>
+      </w:pPr>
+      <w:r>
+        <w:rPr>
+          <w:b/>
+          <w:bCs/>
+        </w:rPr>
+        <w:t>Feedback en waardering.</w:t>
+      </w:r>
+    </w:p>
+    <w:p>
+      <w:pPr>
+        <w:ind w:left="360"/>
+      </w:pPr>
+      <w:r>
+        <w:t>Het movement script is nog</w:t>
+      </w:r>
+      <w:r>
+        <w:t>steeds nie af en na bijna 9 dagen vind ik dit wel lang duren.</w:t>
+      </w:r>
+      <w:r>
+        <w:br/>
+      </w:r>
+    </w:p>
+    <w:p>
+      <w:pPr>
+        <w:pStyle w:val="Heading3"/>
+        <w:numPr>
+          <w:ilvl w:val="0"/>
+          <w:numId w:val="20"/>
+        </w:numPr>
+        <w:rPr>
+          <w:i w:val="0"/>
+          <w:iCs/>
+        </w:rPr>
+      </w:pPr>
+      <w:r>
+        <w:rPr>
+          <w:b/>
+          <w:bCs/>
+        </w:rPr>
+        <w:t xml:space="preserve">Verbeterpunten voor morgen. </w:t>
+      </w:r>
+      <w:r>
+        <w:rPr>
+          <w:b/>
+          <w:bCs/>
+        </w:rPr>
+        <w:br/>
+      </w:r>
+      <w:r>
+        <w:t>Ik weet niet waarom het zo lang duurt dus heb hiervoor ook geen verbeter punten. Ik hoop heel erg dat het binnenkort af is.</w:t>
+      </w:r>
+      <w:r>
+        <w:br/>
+      </w:r>
+    </w:p>
+    <w:p>
+      <w:pPr>
+        <w:pStyle w:val="Heading3"/>
+        <w:numPr>
+          <w:ilvl w:val="0"/>
+          <w:numId w:val="20"/>
+        </w:numPr>
+      </w:pPr>
+      <w:r>
+        <w:rPr>
+          <w:b/>
+          <w:bCs/>
+        </w:rPr>
+        <w:t xml:space="preserve">Persoonlijk welzijn. </w:t>
+      </w:r>
+      <w:r>
+        <w:rPr>
+          <w:b/>
+          <w:bCs/>
+        </w:rPr>
+        <w:br/>
+      </w:r>
+      <w:r>
+        <w:t>Beetje gestrest maar voel me verder best wel goed. Ik ben mijn eigen ding te doen en probeer zoveel mogelijk contact te houden met mijn teamgenoten.</w:t>
+      </w:r>
+    </w:p>
+    <w:p/>
+    <w:p>
+      <w:pPr>
+        <w:pStyle w:val="Heading3"/>
+        <w:numPr>
+          <w:ilvl w:val="0"/>
+          <w:numId w:val="20"/>
+        </w:numPr>
+      </w:pPr>
+      <w:r>
+        <w:rPr>
+          <w:b/>
+          <w:bCs/>
+        </w:rPr>
+        <w:t xml:space="preserve">Actiepunten voor de volgende dag. </w:t>
+      </w:r>
+      <w:r>
+        <w:rPr>
+          <w:b/>
+          <w:bCs/>
+        </w:rPr>
+        <w:br/>
+      </w:r>
+      <w:r>
+        <w:t>Ik wil de achtergrond tekening van de main menu eigenlijk wel proberen zo goed als af te krijgen morgen.</w:t>
+      </w:r>
+    </w:p>
+    <w:p>
+      <w:pPr>
+        <w:rPr>
+          <w:rFonts w:cstheme="minorHAnsi"/>
+        </w:rPr>
+      </w:pPr>
+    </w:p>
+    <w:p>
+      <w:pPr>
+        <w:rPr>
+          <w:rFonts w:cstheme="minorHAnsi"/>
+        </w:rPr>
+      </w:pPr>
+      <w:r>
+        <w:rPr>
+          <w:rFonts w:cstheme="minorHAnsi"/>
+        </w:rPr>
+        <w:br w:type="page"/>
+      </w:r>
+    </w:p>
+    <w:p>
+      <w:pPr>
+        <w:pStyle w:val="Heading1"/>
+        <w:jc w:val="left"/>
+      </w:pPr>
+      <w:r>
+        <w:lastRenderedPageBreak/>
+        <w:t xml:space="preserve">Dag </w:t>
+      </w:r>
+      <w:r>
+        <w:t>3</w:t>
       </w:r>
     </w:p>
     <w:p>
@@ -2872,25 +3287,41 @@
         <w:br/>
       </w:r>
       <w:r>
-        <w:t>[</w:t>
-      </w:r>
-      <w:r>
-        <w:t xml:space="preserve">Zorg </w:t>
-      </w:r>
-      <w:r>
-        <w:t xml:space="preserve">ervoor </w:t>
-      </w:r>
-      <w:r>
-        <w:t xml:space="preserve">dat de informatie </w:t>
-      </w:r>
-      <w:r>
-        <w:t xml:space="preserve">die je inlevert duidelijk en </w:t>
-      </w:r>
-      <w:r>
-        <w:t>leesbaar is!</w:t>
-      </w:r>
-      <w:r>
-        <w:t>]</w:t>
+        <w:drawing>
+          <wp:inline distT="0" distB="0" distL="0" distR="0" wp14:anchorId="603E6A28" wp14:editId="1582C32E">
+            <wp:extent cx="5760720" cy="1914525"/>
+            <wp:effectExtent l="0" t="0" r="0" b="9525"/>
+            <wp:docPr id="1909165708" name="Picture 1" descr="A black screen with white text&#10;&#10;AI-generated content may be incorrect."/>
+            <wp:cNvGraphicFramePr>
+              <a:graphicFrameLocks xmlns:a="http://schemas.openxmlformats.org/drawingml/2006/main" noChangeAspect="1"/>
+            </wp:cNvGraphicFramePr>
+            <a:graphic xmlns:a="http://schemas.openxmlformats.org/drawingml/2006/main">
+              <a:graphicData uri="http://schemas.openxmlformats.org/drawingml/2006/picture">
+                <pic:pic xmlns:pic="http://schemas.openxmlformats.org/drawingml/2006/picture">
+                  <pic:nvPicPr>
+                    <pic:cNvPr id="1909165708" name="Picture 1" descr="A black screen with white text&#10;&#10;AI-generated content may be incorrect."/>
+                    <pic:cNvPicPr/>
+                  </pic:nvPicPr>
+                  <pic:blipFill>
+                    <a:blip r:embed="rId21"/>
+                    <a:stretch>
+                      <a:fillRect/>
+                    </a:stretch>
+                  </pic:blipFill>
+                  <pic:spPr>
+                    <a:xfrm>
+                      <a:off x="0" y="0"/>
+                      <a:ext cx="5760720" cy="1914525"/>
+                    </a:xfrm>
+                    <a:prstGeom prst="rect">
+                      <a:avLst/>
+                    </a:prstGeom>
+                  </pic:spPr>
+                </pic:pic>
+              </a:graphicData>
+            </a:graphic>
+          </wp:inline>
+        </w:drawing>
       </w:r>
       <w:r>
         <w:br/>
@@ -2919,20 +3350,61 @@
         <w:br/>
       </w:r>
       <w:r>
-        <w:t>[</w:t>
-      </w:r>
-      <w:r>
-        <w:t xml:space="preserve">Zorg dat de informatie </w:t>
-      </w:r>
-      <w:r>
-        <w:t xml:space="preserve">die je inlevert duidelijk en </w:t>
-      </w:r>
-      <w:r>
-        <w:t>leesbaar is!</w:t>
-      </w:r>
-      <w:r>
-        <w:t>]</w:t>
-      </w:r>
+        <w:drawing>
+          <wp:inline distT="0" distB="0" distL="0" distR="0" wp14:anchorId="65B7B06F" wp14:editId="27BEF646">
+            <wp:extent cx="5760720" cy="2871470"/>
+            <wp:effectExtent l="0" t="0" r="0" b="5080"/>
+            <wp:docPr id="31576935" name="Picture 6" descr="A screenshot of a video game&#10;&#10;AI-generated content may be incorrect."/>
+            <wp:cNvGraphicFramePr>
+              <a:graphicFrameLocks xmlns:a="http://schemas.openxmlformats.org/drawingml/2006/main" noChangeAspect="1"/>
+            </wp:cNvGraphicFramePr>
+            <a:graphic xmlns:a="http://schemas.openxmlformats.org/drawingml/2006/main">
+              <a:graphicData uri="http://schemas.openxmlformats.org/drawingml/2006/picture">
+                <pic:pic xmlns:pic="http://schemas.openxmlformats.org/drawingml/2006/picture">
+                  <pic:nvPicPr>
+                    <pic:cNvPr id="31576935" name="Picture 6" descr="A screenshot of a video game&#10;&#10;AI-generated content may be incorrect."/>
+                    <pic:cNvPicPr>
+                      <a:picLocks noChangeAspect="1" noChangeArrowheads="1"/>
+                    </pic:cNvPicPr>
+                  </pic:nvPicPr>
+                  <pic:blipFill>
+                    <a:blip r:embed="rId22" cstate="print">
+                      <a:extLst>
+                        <a:ext uri="{28A0092B-C50C-407E-A947-70E740481C1C}">
+                          <a14:useLocalDpi xmlns:a14="http://schemas.microsoft.com/office/drawing/2010/main" val="0"/>
+                        </a:ext>
+                      </a:extLst>
+                    </a:blip>
+                    <a:srcRect/>
+                    <a:stretch>
+                      <a:fillRect/>
+                    </a:stretch>
+                  </pic:blipFill>
+                  <pic:spPr bwMode="auto">
+                    <a:xfrm>
+                      <a:off x="0" y="0"/>
+                      <a:ext cx="5760720" cy="2871470"/>
+                    </a:xfrm>
+                    <a:prstGeom prst="rect">
+                      <a:avLst/>
+                    </a:prstGeom>
+                    <a:noFill/>
+                    <a:ln>
+                      <a:noFill/>
+                    </a:ln>
+                  </pic:spPr>
+                </pic:pic>
+              </a:graphicData>
+            </a:graphic>
+          </wp:inline>
+        </w:drawing>
+      </w:r>
+    </w:p>
+    <w:p>
+      <w:pPr>
+        <w:pStyle w:val="Heading3"/>
+        <w:ind w:left="360"/>
+      </w:pPr>
       <w:r>
         <w:br/>
       </w:r>
@@ -2960,18 +3432,10 @@
         <w:br/>
       </w:r>
       <w:r>
-        <w:t>[</w:t>
-      </w:r>
-      <w:r>
-        <w:t>Reflecteer op je eigen bijdrage en dat van je teamgenoten.</w:t>
-      </w:r>
-      <w:r>
-        <w:t>]</w:t>
-      </w:r>
-      <w:r>
-        <w:br/>
-      </w:r>
-    </w:p>
+        <w:t>De achtergrond tekening is helemaal af en ingekleurd maar ik wil morgen waarschijnlijk nog effe een klein beetje polishing doen. De game movement is ook eindelijk af maar bevat nog redelijk veel bugs.</w:t>
+      </w:r>
+    </w:p>
+    <w:p/>
     <w:p>
       <w:pPr>
         <w:pStyle w:val="Heading3"/>
@@ -2995,16 +3459,10 @@
         <w:br/>
       </w:r>
       <w:r>
-        <w:t>[</w:t>
-      </w:r>
-      <w:r>
-        <w:t>Reflecteer op je eigen bijdrage en dat van je teamgenoten.</w:t>
-      </w:r>
-      <w:r>
-        <w:t>]</w:t>
-      </w:r>
-      <w:r>
-        <w:br/>
+        <w:t>De game movement werkt alleen de side character (Summon) kan nog niet bewegen en de speler kan door de “Summon only” ingangen heen lopen. Dit moet nog gefixt worden maar heb eindelijk weer wat positiviteit in dit project</w:t>
+      </w:r>
+      <w:r>
+        <w:t>.</w:t>
       </w:r>
     </w:p>
     <w:p>
@@ -3030,7 +3488,7 @@
         <w:br/>
       </w:r>
       <w:r>
-        <w:t>[Wat heb je geleerd en neem je mee naar de volgende sprint]</w:t>
+        <w:t>Dat ook al word er langzaam gewerkt door sommige mensen we het nogsteeds wel klaar kunnen krijgen.</w:t>
       </w:r>
     </w:p>
     <w:p/>
@@ -3047,6 +3505,7 @@
           <w:b/>
           <w:bCs/>
         </w:rPr>
+        <w:lastRenderedPageBreak/>
         <w:t xml:space="preserve">Vragen en onduidelijkheden. </w:t>
       </w:r>
       <w:r>
@@ -3057,13 +3516,7 @@
         <w:br/>
       </w:r>
       <w:r>
-        <w:t>[</w:t>
-      </w:r>
-      <w:r>
-        <w:t>Heb je alle informatie om verder te kunnen werken. Weet jij wat en wanneer er iets van je wordt verwacht?</w:t>
-      </w:r>
-      <w:r>
-        <w:t>]</w:t>
+        <w:t>N.v.t.</w:t>
       </w:r>
       <w:r>
         <w:br/>
@@ -3094,7 +3547,7 @@
         <w:ind w:left="360"/>
       </w:pPr>
       <w:r>
-        <w:t>[Welke feedback of waardering heb je voor je groepsleden of zij voor jou]</w:t>
+        <w:t>Er mag sneller worden gewerkt door één van de groepsleden. Maar ik waardeer wel dat het aan het einde alsnog af komt.</w:t>
       </w:r>
       <w:r>
         <w:br/>
@@ -3127,13 +3580,7 @@
         <w:br/>
       </w:r>
       <w:r>
-        <w:t>[</w:t>
-      </w:r>
-      <w:r>
-        <w:t>Heb jij punten voor jezelf of voor je teamgenoten om beter te functioneren?</w:t>
-      </w:r>
-      <w:r>
-        <w:t>]</w:t>
+        <w:t>Mijn verbeter punten zijn naar mijn mening niet veel veranderd behalve iets meer inzet tonen van sommige mensen.</w:t>
       </w:r>
       <w:r>
         <w:br/>
@@ -3162,25 +3609,7 @@
         <w:br/>
       </w:r>
       <w:r>
-        <w:t>[</w:t>
-      </w:r>
-      <w:r>
-        <w:t xml:space="preserve">Hoe voel jij je vandaag </w:t>
-      </w:r>
-      <w:r>
-        <w:t xml:space="preserve">denk hierbij aan je </w:t>
-      </w:r>
-      <w:r>
-        <w:t>gezondheid, stressniveau</w:t>
-      </w:r>
-      <w:r>
-        <w:t xml:space="preserve"> heb</w:t>
-      </w:r>
-      <w:r>
-        <w:t xml:space="preserve"> jij het idee dat je kon focussen op je werk?</w:t>
-      </w:r>
-      <w:r>
-        <w:t>]</w:t>
+        <w:t>Het gaat goed. Ik begon langzaam de hoop kwijt te raken maar dat is eindelijk een beetje terug aan het komen.</w:t>
       </w:r>
       <w:r>
         <w:br/>
@@ -3209,7 +3638,7 @@
         <w:br/>
       </w:r>
       <w:r>
-        <w:t>[Welke onderdelen/taken wil je volgende werkdag weer oppakken/ ook te gebruiken voor je volgende Daily standUp?]</w:t>
+        <w:t>Wat polishing aan de achtergrond en deze ook toevoegen aan de placeholder. Ook wil ik de player sprites maken.</w:t>
       </w:r>
     </w:p>
     <w:p>
@@ -3218,19 +3647,6 @@
           <w:rFonts w:cstheme="minorHAnsi"/>
         </w:rPr>
       </w:pPr>
-    </w:p>
-    <w:p>
-      <w:pPr>
-        <w:rPr>
-          <w:rFonts w:cstheme="minorHAnsi"/>
-        </w:rPr>
-      </w:pPr>
-      <w:r>
-        <w:rPr>
-          <w:rFonts w:cstheme="minorHAnsi"/>
-        </w:rPr>
-        <w:br w:type="page"/>
-      </w:r>
     </w:p>
     <w:p>
       <w:pPr>
@@ -3239,7 +3655,10 @@
       </w:pPr>
       <w:r>
         <w:lastRenderedPageBreak/>
-        <w:t>Dag 4</w:t>
+        <w:t xml:space="preserve">Dag </w:t>
+      </w:r>
+      <w:r>
+        <w:t>4</w:t>
       </w:r>
     </w:p>
     <w:p>
@@ -3265,28 +3684,41 @@
         <w:br/>
       </w:r>
       <w:r>
-        <w:t>[</w:t>
-      </w:r>
-      <w:r>
-        <w:t xml:space="preserve">Zorg </w:t>
-      </w:r>
-      <w:r>
-        <w:t xml:space="preserve">ervoor </w:t>
-      </w:r>
-      <w:r>
-        <w:t xml:space="preserve">dat de informatie </w:t>
-      </w:r>
-      <w:r>
-        <w:t xml:space="preserve">die je inlevert duidelijk en </w:t>
-      </w:r>
-      <w:r>
-        <w:t>leesbaar is!</w:t>
-      </w:r>
-      <w:r>
-        <w:t>]</w:t>
-      </w:r>
-      <w:r>
-        <w:br/>
+        <w:drawing>
+          <wp:inline distT="0" distB="0" distL="0" distR="0" wp14:anchorId="0727A402" wp14:editId="67100C2F">
+            <wp:extent cx="5760720" cy="1554480"/>
+            <wp:effectExtent l="0" t="0" r="0" b="7620"/>
+            <wp:docPr id="526742265" name="Picture 1" descr="A black background with white text&#10;&#10;AI-generated content may be incorrect."/>
+            <wp:cNvGraphicFramePr>
+              <a:graphicFrameLocks xmlns:a="http://schemas.openxmlformats.org/drawingml/2006/main" noChangeAspect="1"/>
+            </wp:cNvGraphicFramePr>
+            <a:graphic xmlns:a="http://schemas.openxmlformats.org/drawingml/2006/main">
+              <a:graphicData uri="http://schemas.openxmlformats.org/drawingml/2006/picture">
+                <pic:pic xmlns:pic="http://schemas.openxmlformats.org/drawingml/2006/picture">
+                  <pic:nvPicPr>
+                    <pic:cNvPr id="526742265" name="Picture 1" descr="A black background with white text&#10;&#10;AI-generated content may be incorrect."/>
+                    <pic:cNvPicPr/>
+                  </pic:nvPicPr>
+                  <pic:blipFill>
+                    <a:blip r:embed="rId23"/>
+                    <a:stretch>
+                      <a:fillRect/>
+                    </a:stretch>
+                  </pic:blipFill>
+                  <pic:spPr>
+                    <a:xfrm>
+                      <a:off x="0" y="0"/>
+                      <a:ext cx="5760720" cy="1554480"/>
+                    </a:xfrm>
+                    <a:prstGeom prst="rect">
+                      <a:avLst/>
+                    </a:prstGeom>
+                  </pic:spPr>
+                </pic:pic>
+              </a:graphicData>
+            </a:graphic>
+          </wp:inline>
+        </w:drawing>
       </w:r>
     </w:p>
     <w:p>
@@ -3312,22 +3744,54 @@
         <w:br/>
       </w:r>
       <w:r>
-        <w:t>[</w:t>
-      </w:r>
-      <w:r>
-        <w:t xml:space="preserve">Zorg dat de informatie </w:t>
-      </w:r>
-      <w:r>
-        <w:t xml:space="preserve">die je inlevert duidelijk en </w:t>
-      </w:r>
-      <w:r>
-        <w:t>leesbaar is!</w:t>
-      </w:r>
-      <w:r>
-        <w:t>]</w:t>
-      </w:r>
-      <w:r>
-        <w:br/>
+        <w:drawing>
+          <wp:inline distT="0" distB="0" distL="0" distR="0" wp14:anchorId="6F5EFACA" wp14:editId="624C64AC">
+            <wp:extent cx="5760720" cy="2871470"/>
+            <wp:effectExtent l="0" t="0" r="0" b="5080"/>
+            <wp:docPr id="1024804898" name="Picture 4" descr="A screenshot of a video game&#10;&#10;AI-generated content may be incorrect."/>
+            <wp:cNvGraphicFramePr>
+              <a:graphicFrameLocks xmlns:a="http://schemas.openxmlformats.org/drawingml/2006/main" noChangeAspect="1"/>
+            </wp:cNvGraphicFramePr>
+            <a:graphic xmlns:a="http://schemas.openxmlformats.org/drawingml/2006/main">
+              <a:graphicData uri="http://schemas.openxmlformats.org/drawingml/2006/picture">
+                <pic:pic xmlns:pic="http://schemas.openxmlformats.org/drawingml/2006/picture">
+                  <pic:nvPicPr>
+                    <pic:cNvPr id="1024804898" name="Picture 4" descr="A screenshot of a video game&#10;&#10;AI-generated content may be incorrect."/>
+                    <pic:cNvPicPr>
+                      <a:picLocks noChangeAspect="1" noChangeArrowheads="1"/>
+                    </pic:cNvPicPr>
+                  </pic:nvPicPr>
+                  <pic:blipFill>
+                    <a:blip r:embed="rId22" cstate="print">
+                      <a:extLst>
+                        <a:ext uri="{28A0092B-C50C-407E-A947-70E740481C1C}">
+                          <a14:useLocalDpi xmlns:a14="http://schemas.microsoft.com/office/drawing/2010/main" val="0"/>
+                        </a:ext>
+                      </a:extLst>
+                    </a:blip>
+                    <a:srcRect/>
+                    <a:stretch>
+                      <a:fillRect/>
+                    </a:stretch>
+                  </pic:blipFill>
+                  <pic:spPr bwMode="auto">
+                    <a:xfrm>
+                      <a:off x="0" y="0"/>
+                      <a:ext cx="5760720" cy="2871470"/>
+                    </a:xfrm>
+                    <a:prstGeom prst="rect">
+                      <a:avLst/>
+                    </a:prstGeom>
+                    <a:noFill/>
+                    <a:ln>
+                      <a:noFill/>
+                    </a:ln>
+                  </pic:spPr>
+                </pic:pic>
+              </a:graphicData>
+            </a:graphic>
+          </wp:inline>
+        </w:drawing>
       </w:r>
     </w:p>
     <w:p>
@@ -3339,29 +3803,6 @@
         </w:numPr>
       </w:pPr>
       <w:r>
-        <w:rPr>
-          <w:b/>
-          <w:bCs/>
-        </w:rPr>
-        <w:t xml:space="preserve">Wat is er vandaag bereikt? </w:t>
-      </w:r>
-      <w:r>
-        <w:rPr>
-          <w:b/>
-          <w:bCs/>
-        </w:rPr>
-        <w:br/>
-      </w:r>
-      <w:r>
-        <w:t>[</w:t>
-      </w:r>
-      <w:r>
-        <w:t>Reflecteer op je eigen bijdrage en dat van je teamgenoten.</w:t>
-      </w:r>
-      <w:r>
-        <w:t>]</w:t>
-      </w:r>
-      <w:r>
         <w:br/>
       </w:r>
     </w:p>
@@ -3378,23 +3819,17 @@
           <w:b/>
           <w:bCs/>
         </w:rPr>
-        <w:t>Beschrijf mogelijke uitdagingen, obstakels en als die er zijn oplossing(en).</w:t>
-      </w:r>
-      <w:r>
-        <w:rPr>
-          <w:b/>
-          <w:bCs/>
-        </w:rPr>
-        <w:br/>
-      </w:r>
-      <w:r>
-        <w:t>[</w:t>
-      </w:r>
-      <w:r>
-        <w:t>Reflecteer op je eigen bijdrage en dat van je teamgenoten.</w:t>
-      </w:r>
-      <w:r>
-        <w:t>]</w:t>
+        <w:t xml:space="preserve">Wat is er vandaag bereikt? </w:t>
+      </w:r>
+      <w:r>
+        <w:rPr>
+          <w:b/>
+          <w:bCs/>
+        </w:rPr>
+        <w:br/>
+      </w:r>
+      <w:r>
+        <w:t>Achtergrond tekening is afgemaakt en ook toegevoegd aan het spel. Ik heb ook de speler sprites gemaakt samen met de summon sprites en ook heb ik de level sprites gemaakt. Verder blijkt er nog wat moeite te zijn bij de bugs van het movement script. En is de mini game voor het vechten testbaar.</w:t>
       </w:r>
       <w:r>
         <w:br/>
@@ -3413,20 +3848,22 @@
           <w:b/>
           <w:bCs/>
         </w:rPr>
-        <w:t>Geleerde lessen.</w:t>
-      </w:r>
-      <w:r>
-        <w:rPr>
-          <w:b/>
-          <w:bCs/>
-        </w:rPr>
-        <w:br/>
-      </w:r>
-      <w:r>
-        <w:t>[Wat heb je geleerd en neem je mee naar de volgende sprint]</w:t>
-      </w:r>
-    </w:p>
-    <w:p/>
+        <w:t>Beschrijf mogelijke uitdagingen, obstakels en als die er zijn oplossing(en).</w:t>
+      </w:r>
+      <w:r>
+        <w:rPr>
+          <w:b/>
+          <w:bCs/>
+        </w:rPr>
+        <w:br/>
+      </w:r>
+      <w:r>
+        <w:t>Het zou slecht zijn als de movement niet compleet werkt  aan het einde van deze week I.v.m dat we aan het einde van deze week gewoon willen testen.</w:t>
+      </w:r>
+      <w:r>
+        <w:br/>
+      </w:r>
+    </w:p>
     <w:p>
       <w:pPr>
         <w:pStyle w:val="Heading3"/>
@@ -3440,28 +3877,20 @@
           <w:b/>
           <w:bCs/>
         </w:rPr>
-        <w:t xml:space="preserve">Vragen en onduidelijkheden. </w:t>
-      </w:r>
-      <w:r>
-        <w:rPr>
-          <w:b/>
-          <w:bCs/>
-        </w:rPr>
-        <w:br/>
-      </w:r>
-      <w:r>
-        <w:t>[</w:t>
-      </w:r>
-      <w:r>
-        <w:t>Heb je alle informatie om verder te kunnen werken. Weet jij wat en wanneer er iets van je wordt verwacht?</w:t>
-      </w:r>
-      <w:r>
-        <w:t>]</w:t>
-      </w:r>
-      <w:r>
-        <w:br/>
-      </w:r>
-    </w:p>
+        <w:t>Geleerde lessen.</w:t>
+      </w:r>
+      <w:r>
+        <w:rPr>
+          <w:b/>
+          <w:bCs/>
+        </w:rPr>
+        <w:br/>
+      </w:r>
+      <w:r>
+        <w:t>Er is niets speciaals gebeurt vandaag waarvan ik of het groepje heb moeten leren naar mijn mening.</w:t>
+      </w:r>
+    </w:p>
+    <w:p/>
     <w:p>
       <w:pPr>
         <w:pStyle w:val="Heading3"/>
@@ -3469,25 +3898,27 @@
           <w:ilvl w:val="0"/>
           <w:numId w:val="22"/>
         </w:numPr>
-        <w:rPr>
-          <w:b/>
-          <w:bCs/>
-        </w:rPr>
-      </w:pPr>
-      <w:r>
-        <w:rPr>
-          <w:b/>
-          <w:bCs/>
-        </w:rPr>
-        <w:t>Feedback en waardering.</w:t>
-      </w:r>
-    </w:p>
-    <w:p>
-      <w:pPr>
-        <w:ind w:left="360"/>
-      </w:pPr>
-      <w:r>
-        <w:t>[Welke feedback of waardering heb je voor je groepsleden of zij voor jou]</w:t>
+      </w:pPr>
+      <w:r>
+        <w:rPr>
+          <w:b/>
+          <w:bCs/>
+        </w:rPr>
+        <w:lastRenderedPageBreak/>
+        <w:t xml:space="preserve">Vragen en onduidelijkheden. </w:t>
+      </w:r>
+      <w:r>
+        <w:rPr>
+          <w:b/>
+          <w:bCs/>
+        </w:rPr>
+        <w:br/>
+      </w:r>
+      <w:r>
+        <w:t>Het enige onduidelijke is of het movement script nog af komt aan het einde van deze week.</w:t>
+      </w:r>
+      <w:r>
+        <w:t xml:space="preserve"> Verder heb ik geen onduidelijkheden. We moeten gewoon goed contact blijven houden met de persoon die verantwoordelijk is voor dit script.</w:t>
       </w:r>
       <w:r>
         <w:br/>
@@ -3501,32 +3932,24 @@
           <w:numId w:val="22"/>
         </w:numPr>
         <w:rPr>
-          <w:i w:val="0"/>
-          <w:iCs/>
-        </w:rPr>
-      </w:pPr>
-      <w:r>
-        <w:rPr>
-          <w:b/>
-          <w:bCs/>
-        </w:rPr>
-        <w:t xml:space="preserve">Verbeterpunten voor morgen. </w:t>
-      </w:r>
-      <w:r>
-        <w:rPr>
-          <w:b/>
-          <w:bCs/>
-        </w:rPr>
-        <w:br/>
-      </w:r>
-      <w:r>
-        <w:t>[</w:t>
-      </w:r>
-      <w:r>
-        <w:t>Heb jij punten voor jezelf of voor je teamgenoten om beter te functioneren?</w:t>
-      </w:r>
-      <w:r>
-        <w:t>]</w:t>
+          <w:b/>
+          <w:bCs/>
+        </w:rPr>
+      </w:pPr>
+      <w:r>
+        <w:rPr>
+          <w:b/>
+          <w:bCs/>
+        </w:rPr>
+        <w:t>Feedback en waardering.</w:t>
+      </w:r>
+    </w:p>
+    <w:p>
+      <w:pPr>
+        <w:ind w:left="360"/>
+      </w:pPr>
+      <w:r>
+        <w:t>Van wat ik zie is iedereen wel hard bezig om dit te laten werken volgens mij. Als er mensen zijn die dit niet doen valt mij dat tenminste niet op. Zelfs met het late movement script moeten we gewoon even door blijven strijden.</w:t>
       </w:r>
       <w:r>
         <w:br/>
@@ -3545,40 +3968,20 @@
           <w:b/>
           <w:bCs/>
         </w:rPr>
-        <w:t xml:space="preserve">Persoonlijk welzijn. </w:t>
-      </w:r>
-      <w:r>
-        <w:rPr>
-          <w:b/>
-          <w:bCs/>
-        </w:rPr>
-        <w:br/>
-      </w:r>
-      <w:r>
-        <w:t>[</w:t>
-      </w:r>
-      <w:r>
-        <w:t xml:space="preserve">Hoe voel jij je vandaag </w:t>
-      </w:r>
-      <w:r>
-        <w:t xml:space="preserve">denk hierbij aan je </w:t>
-      </w:r>
-      <w:r>
-        <w:t>gezondheid, stressniveau</w:t>
-      </w:r>
-      <w:r>
-        <w:t xml:space="preserve"> heb</w:t>
-      </w:r>
-      <w:r>
-        <w:t xml:space="preserve"> jij het idee dat je kon focussen op je werk?</w:t>
-      </w:r>
-      <w:r>
-        <w:t>]</w:t>
-      </w:r>
-      <w:r>
-        <w:br/>
-      </w:r>
-    </w:p>
+        <w:t xml:space="preserve">Verbeterpunten voor morgen. </w:t>
+      </w:r>
+      <w:r>
+        <w:rPr>
+          <w:b/>
+          <w:bCs/>
+        </w:rPr>
+        <w:br/>
+      </w:r>
+      <w:r>
+        <w:t>Mensen moeten morgen ECHT gefocust blijven zodat alles goed en op tijd afkomt.</w:t>
+      </w:r>
+    </w:p>
+    <w:p/>
     <w:p>
       <w:pPr>
         <w:pStyle w:val="Heading3"/>
@@ -3592,6 +3995,35 @@
           <w:b/>
           <w:bCs/>
         </w:rPr>
+        <w:t xml:space="preserve">Persoonlijk welzijn. </w:t>
+      </w:r>
+      <w:r>
+        <w:rPr>
+          <w:b/>
+          <w:bCs/>
+        </w:rPr>
+        <w:br/>
+      </w:r>
+      <w:r>
+        <w:t>Voel me heel goed vandaag. Ik had weinig stress en was echt heel gefocust vandaag.</w:t>
+      </w:r>
+      <w:r>
+        <w:br/>
+      </w:r>
+    </w:p>
+    <w:p>
+      <w:pPr>
+        <w:pStyle w:val="Heading3"/>
+        <w:numPr>
+          <w:ilvl w:val="0"/>
+          <w:numId w:val="22"/>
+        </w:numPr>
+      </w:pPr>
+      <w:r>
+        <w:rPr>
+          <w:b/>
+          <w:bCs/>
+        </w:rPr>
         <w:t xml:space="preserve">Actiepunten voor de volgende dag. </w:t>
       </w:r>
       <w:r>
@@ -3602,7 +4034,7 @@
         <w:br/>
       </w:r>
       <w:r>
-        <w:t>[Welke onderdelen/taken wil je volgende werkdag weer oppakken/ ook te gebruiken voor je volgende Daily standUp?]</w:t>
+        <w:t>Ik wil morgen alle documentatie regelen en als dat af is verder bezig met de sprites en art.</w:t>
       </w:r>
     </w:p>
     <w:p>
@@ -3658,25 +4090,41 @@
         <w:br/>
       </w:r>
       <w:r>
-        <w:t>[</w:t>
-      </w:r>
-      <w:r>
-        <w:t xml:space="preserve">Zorg </w:t>
-      </w:r>
-      <w:r>
-        <w:t xml:space="preserve">ervoor </w:t>
-      </w:r>
-      <w:r>
-        <w:t xml:space="preserve">dat de informatie </w:t>
-      </w:r>
-      <w:r>
-        <w:t xml:space="preserve">die je inlevert duidelijk en </w:t>
-      </w:r>
-      <w:r>
-        <w:t>leesbaar is!</w:t>
-      </w:r>
-      <w:r>
-        <w:t>]</w:t>
+        <w:drawing>
+          <wp:inline distT="0" distB="0" distL="0" distR="0" wp14:anchorId="6132DBFB" wp14:editId="161AE37D">
+            <wp:extent cx="5760720" cy="2158365"/>
+            <wp:effectExtent l="0" t="0" r="0" b="0"/>
+            <wp:docPr id="1199787593" name="Picture 1"/>
+            <wp:cNvGraphicFramePr>
+              <a:graphicFrameLocks xmlns:a="http://schemas.openxmlformats.org/drawingml/2006/main" noChangeAspect="1"/>
+            </wp:cNvGraphicFramePr>
+            <a:graphic xmlns:a="http://schemas.openxmlformats.org/drawingml/2006/main">
+              <a:graphicData uri="http://schemas.openxmlformats.org/drawingml/2006/picture">
+                <pic:pic xmlns:pic="http://schemas.openxmlformats.org/drawingml/2006/picture">
+                  <pic:nvPicPr>
+                    <pic:cNvPr id="1199787593" name=""/>
+                    <pic:cNvPicPr/>
+                  </pic:nvPicPr>
+                  <pic:blipFill>
+                    <a:blip r:embed="rId24"/>
+                    <a:stretch>
+                      <a:fillRect/>
+                    </a:stretch>
+                  </pic:blipFill>
+                  <pic:spPr>
+                    <a:xfrm>
+                      <a:off x="0" y="0"/>
+                      <a:ext cx="5760720" cy="2158365"/>
+                    </a:xfrm>
+                    <a:prstGeom prst="rect">
+                      <a:avLst/>
+                    </a:prstGeom>
+                  </pic:spPr>
+                </pic:pic>
+              </a:graphicData>
+            </a:graphic>
+          </wp:inline>
+        </w:drawing>
       </w:r>
       <w:r>
         <w:br/>
@@ -3705,19 +4153,41 @@
         <w:br/>
       </w:r>
       <w:r>
-        <w:t>[</w:t>
-      </w:r>
-      <w:r>
-        <w:t xml:space="preserve">Zorg dat de informatie </w:t>
-      </w:r>
-      <w:r>
-        <w:t xml:space="preserve">die je inlevert duidelijk en </w:t>
-      </w:r>
-      <w:r>
-        <w:t>leesbaar is!</w:t>
-      </w:r>
-      <w:r>
-        <w:t>]</w:t>
+        <w:drawing>
+          <wp:inline distT="0" distB="0" distL="0" distR="0" wp14:anchorId="460914F2" wp14:editId="534CE0ED">
+            <wp:extent cx="5760720" cy="2504440"/>
+            <wp:effectExtent l="0" t="0" r="0" b="0"/>
+            <wp:docPr id="232518870" name="Picture 1" descr="A screenshot of a video game&#10;&#10;AI-generated content may be incorrect."/>
+            <wp:cNvGraphicFramePr>
+              <a:graphicFrameLocks xmlns:a="http://schemas.openxmlformats.org/drawingml/2006/main" noChangeAspect="1"/>
+            </wp:cNvGraphicFramePr>
+            <a:graphic xmlns:a="http://schemas.openxmlformats.org/drawingml/2006/main">
+              <a:graphicData uri="http://schemas.openxmlformats.org/drawingml/2006/picture">
+                <pic:pic xmlns:pic="http://schemas.openxmlformats.org/drawingml/2006/picture">
+                  <pic:nvPicPr>
+                    <pic:cNvPr id="232518870" name="Picture 1" descr="A screenshot of a video game&#10;&#10;AI-generated content may be incorrect."/>
+                    <pic:cNvPicPr/>
+                  </pic:nvPicPr>
+                  <pic:blipFill>
+                    <a:blip r:embed="rId25"/>
+                    <a:stretch>
+                      <a:fillRect/>
+                    </a:stretch>
+                  </pic:blipFill>
+                  <pic:spPr>
+                    <a:xfrm>
+                      <a:off x="0" y="0"/>
+                      <a:ext cx="5760720" cy="2504440"/>
+                    </a:xfrm>
+                    <a:prstGeom prst="rect">
+                      <a:avLst/>
+                    </a:prstGeom>
+                  </pic:spPr>
+                </pic:pic>
+              </a:graphicData>
+            </a:graphic>
+          </wp:inline>
+        </w:drawing>
       </w:r>
       <w:r>
         <w:br/>
@@ -3833,6 +4303,7 @@
           <w:b/>
           <w:bCs/>
         </w:rPr>
+        <w:lastRenderedPageBreak/>
         <w:t xml:space="preserve">Vragen en onduidelijkheden. </w:t>
       </w:r>
       <w:r>
@@ -4011,390 +4482,11 @@
           <w:rFonts w:cstheme="minorHAnsi"/>
         </w:rPr>
       </w:pPr>
-      <w:r>
-        <w:rPr>
-          <w:rFonts w:cstheme="minorHAnsi"/>
-        </w:rPr>
-        <w:br w:type="page"/>
-      </w:r>
-    </w:p>
-    <w:p>
-      <w:pPr>
-        <w:pStyle w:val="Heading1"/>
-        <w:jc w:val="left"/>
-      </w:pPr>
-      <w:r>
-        <w:lastRenderedPageBreak/>
-        <w:t>Dag 6</w:t>
-      </w:r>
-    </w:p>
-    <w:p>
-      <w:pPr>
-        <w:pStyle w:val="Heading3"/>
-        <w:numPr>
-          <w:ilvl w:val="0"/>
-          <w:numId w:val="24"/>
-        </w:numPr>
-      </w:pPr>
-      <w:r>
-        <w:rPr>
-          <w:b/>
-          <w:bCs/>
-        </w:rPr>
-        <w:t xml:space="preserve">Kopie/screenshot van je Daily StandUp. </w:t>
-      </w:r>
-      <w:r>
-        <w:rPr>
-          <w:b/>
-          <w:bCs/>
-        </w:rPr>
-        <w:br/>
-      </w:r>
-      <w:r>
-        <w:t>[</w:t>
-      </w:r>
-      <w:r>
-        <w:t xml:space="preserve">Zorg </w:t>
-      </w:r>
-      <w:r>
-        <w:t xml:space="preserve">ervoor </w:t>
-      </w:r>
-      <w:r>
-        <w:t xml:space="preserve">dat de informatie </w:t>
-      </w:r>
-      <w:r>
-        <w:t xml:space="preserve">die je inlevert duidelijk en </w:t>
-      </w:r>
-      <w:r>
-        <w:t>leesbaar is!</w:t>
-      </w:r>
-      <w:r>
-        <w:t>]</w:t>
-      </w:r>
-      <w:r>
-        <w:br/>
-      </w:r>
-    </w:p>
-    <w:p>
-      <w:pPr>
-        <w:pStyle w:val="Heading3"/>
-        <w:numPr>
-          <w:ilvl w:val="0"/>
-          <w:numId w:val="24"/>
-        </w:numPr>
-      </w:pPr>
-      <w:r>
-        <w:rPr>
-          <w:b/>
-          <w:bCs/>
-        </w:rPr>
-        <w:t xml:space="preserve">Screenshot SCRUM bord. </w:t>
-      </w:r>
-      <w:r>
-        <w:rPr>
-          <w:b/>
-          <w:bCs/>
-        </w:rPr>
-        <w:br/>
-      </w:r>
-      <w:r>
-        <w:t>[</w:t>
-      </w:r>
-      <w:r>
-        <w:t xml:space="preserve">Zorg dat de informatie </w:t>
-      </w:r>
-      <w:r>
-        <w:t xml:space="preserve">die je inlevert duidelijk en </w:t>
-      </w:r>
-      <w:r>
-        <w:t>leesbaar is!</w:t>
-      </w:r>
-      <w:r>
-        <w:t>]</w:t>
-      </w:r>
-      <w:r>
-        <w:br/>
-      </w:r>
-    </w:p>
-    <w:p>
-      <w:pPr>
-        <w:pStyle w:val="Heading3"/>
-        <w:numPr>
-          <w:ilvl w:val="0"/>
-          <w:numId w:val="24"/>
-        </w:numPr>
-      </w:pPr>
-      <w:r>
-        <w:rPr>
-          <w:b/>
-          <w:bCs/>
-        </w:rPr>
-        <w:t xml:space="preserve">Wat is er vandaag bereikt? </w:t>
-      </w:r>
-      <w:r>
-        <w:rPr>
-          <w:b/>
-          <w:bCs/>
-        </w:rPr>
-        <w:br/>
-      </w:r>
-      <w:r>
-        <w:t>[</w:t>
-      </w:r>
-      <w:r>
-        <w:t>Reflecteer op je eigen bijdrage en dat van je teamgenoten.</w:t>
-      </w:r>
-      <w:r>
-        <w:t>]</w:t>
-      </w:r>
-      <w:r>
-        <w:br/>
-      </w:r>
-    </w:p>
-    <w:p>
-      <w:pPr>
-        <w:pStyle w:val="Heading3"/>
-        <w:numPr>
-          <w:ilvl w:val="0"/>
-          <w:numId w:val="24"/>
-        </w:numPr>
-      </w:pPr>
-      <w:r>
-        <w:rPr>
-          <w:b/>
-          <w:bCs/>
-        </w:rPr>
-        <w:t>Beschrijf mogelijke uitdagingen, obstakels en als die er zijn oplossing(en).</w:t>
-      </w:r>
-      <w:r>
-        <w:rPr>
-          <w:b/>
-          <w:bCs/>
-        </w:rPr>
-        <w:br/>
-      </w:r>
-      <w:r>
-        <w:t>[</w:t>
-      </w:r>
-      <w:r>
-        <w:t>Reflecteer op je eigen bijdrage en dat van je teamgenoten.</w:t>
-      </w:r>
-      <w:r>
-        <w:t>]</w:t>
-      </w:r>
-      <w:r>
-        <w:br/>
-      </w:r>
-    </w:p>
-    <w:p>
-      <w:pPr>
-        <w:pStyle w:val="Heading3"/>
-        <w:numPr>
-          <w:ilvl w:val="0"/>
-          <w:numId w:val="24"/>
-        </w:numPr>
-      </w:pPr>
-      <w:r>
-        <w:rPr>
-          <w:b/>
-          <w:bCs/>
-        </w:rPr>
-        <w:t>Geleerde lessen.</w:t>
-      </w:r>
-      <w:r>
-        <w:rPr>
-          <w:b/>
-          <w:bCs/>
-        </w:rPr>
-        <w:br/>
-      </w:r>
-      <w:r>
-        <w:t>[Wat heb je geleerd en neem je mee naar de volgende sprint]</w:t>
-      </w:r>
-    </w:p>
-    <w:p/>
-    <w:p>
-      <w:pPr>
-        <w:pStyle w:val="Heading3"/>
-        <w:numPr>
-          <w:ilvl w:val="0"/>
-          <w:numId w:val="24"/>
-        </w:numPr>
-      </w:pPr>
-      <w:r>
-        <w:rPr>
-          <w:b/>
-          <w:bCs/>
-        </w:rPr>
-        <w:t xml:space="preserve">Vragen en onduidelijkheden. </w:t>
-      </w:r>
-      <w:r>
-        <w:rPr>
-          <w:b/>
-          <w:bCs/>
-        </w:rPr>
-        <w:br/>
-      </w:r>
-      <w:r>
-        <w:t>[</w:t>
-      </w:r>
-      <w:r>
-        <w:t>Heb je alle informatie om verder te kunnen werken. Weet jij wat en wanneer er iets van je wordt verwacht?</w:t>
-      </w:r>
-      <w:r>
-        <w:t>]</w:t>
-      </w:r>
-      <w:r>
-        <w:br/>
-      </w:r>
-    </w:p>
-    <w:p>
-      <w:pPr>
-        <w:pStyle w:val="Heading3"/>
-        <w:numPr>
-          <w:ilvl w:val="0"/>
-          <w:numId w:val="24"/>
-        </w:numPr>
-        <w:rPr>
-          <w:b/>
-          <w:bCs/>
-        </w:rPr>
-      </w:pPr>
-      <w:r>
-        <w:rPr>
-          <w:b/>
-          <w:bCs/>
-        </w:rPr>
-        <w:t>Feedback en waardering.</w:t>
-      </w:r>
-    </w:p>
-    <w:p>
-      <w:pPr>
-        <w:ind w:left="360"/>
-      </w:pPr>
-      <w:r>
-        <w:t>[Welke feedback of waardering heb je voor je groepsleden of zij voor jou]</w:t>
-      </w:r>
-      <w:r>
-        <w:br/>
-      </w:r>
-    </w:p>
-    <w:p>
-      <w:pPr>
-        <w:pStyle w:val="Heading3"/>
-        <w:numPr>
-          <w:ilvl w:val="0"/>
-          <w:numId w:val="24"/>
-        </w:numPr>
-        <w:rPr>
-          <w:i w:val="0"/>
-          <w:iCs/>
-        </w:rPr>
-      </w:pPr>
-      <w:r>
-        <w:rPr>
-          <w:b/>
-          <w:bCs/>
-        </w:rPr>
-        <w:t xml:space="preserve">Verbeterpunten voor morgen. </w:t>
-      </w:r>
-      <w:r>
-        <w:rPr>
-          <w:b/>
-          <w:bCs/>
-        </w:rPr>
-        <w:br/>
-      </w:r>
-      <w:r>
-        <w:t>[</w:t>
-      </w:r>
-      <w:r>
-        <w:t>Heb jij punten voor jezelf of voor je teamgenoten om beter te functioneren?</w:t>
-      </w:r>
-      <w:r>
-        <w:t>]</w:t>
-      </w:r>
-      <w:r>
-        <w:br/>
-      </w:r>
-    </w:p>
-    <w:p>
-      <w:pPr>
-        <w:pStyle w:val="Heading3"/>
-        <w:numPr>
-          <w:ilvl w:val="0"/>
-          <w:numId w:val="24"/>
-        </w:numPr>
-      </w:pPr>
-      <w:r>
-        <w:rPr>
-          <w:b/>
-          <w:bCs/>
-        </w:rPr>
-        <w:t xml:space="preserve">Persoonlijk welzijn. </w:t>
-      </w:r>
-      <w:r>
-        <w:rPr>
-          <w:b/>
-          <w:bCs/>
-        </w:rPr>
-        <w:br/>
-      </w:r>
-      <w:r>
-        <w:t>[</w:t>
-      </w:r>
-      <w:r>
-        <w:t xml:space="preserve">Hoe voel jij je vandaag </w:t>
-      </w:r>
-      <w:r>
-        <w:t xml:space="preserve">denk hierbij aan je </w:t>
-      </w:r>
-      <w:r>
-        <w:t>gezondheid, stressniveau</w:t>
-      </w:r>
-      <w:r>
-        <w:t xml:space="preserve"> heb</w:t>
-      </w:r>
-      <w:r>
-        <w:t xml:space="preserve"> jij het idee dat je kon focussen op je werk?</w:t>
-      </w:r>
-      <w:r>
-        <w:t>]</w:t>
-      </w:r>
-      <w:r>
-        <w:br/>
-      </w:r>
-    </w:p>
-    <w:p>
-      <w:pPr>
-        <w:pStyle w:val="Heading3"/>
-        <w:numPr>
-          <w:ilvl w:val="0"/>
-          <w:numId w:val="24"/>
-        </w:numPr>
-      </w:pPr>
-      <w:r>
-        <w:rPr>
-          <w:b/>
-          <w:bCs/>
-        </w:rPr>
-        <w:t xml:space="preserve">Actiepunten voor de volgende dag. </w:t>
-      </w:r>
-      <w:r>
-        <w:rPr>
-          <w:b/>
-          <w:bCs/>
-        </w:rPr>
-        <w:br/>
-      </w:r>
-      <w:r>
-        <w:t>[Welke onderdelen/taken wil je volgende werkdag weer oppakken/ ook te gebruiken voor je volgende Daily standUp?]</w:t>
-      </w:r>
     </w:p>
     <w:sectPr>
-      <w:footerReference w:type="default" r:id="rId18"/>
-      <w:headerReference w:type="first" r:id="rId19"/>
-      <w:footerReference w:type="first" r:id="rId20"/>
+      <w:footerReference w:type="default" r:id="rId26"/>
+      <w:headerReference w:type="first" r:id="rId27"/>
+      <w:footerReference w:type="first" r:id="rId28"/>
       <w:pgSz w:w="11906" w:h="16838"/>
       <w:pgMar w:top="1417" w:right="1417" w:bottom="1417" w:left="1417" w:header="708" w:footer="708" w:gutter="0"/>
       <w:cols w:space="708"/>
@@ -7952,7 +8044,6 @@
   <w:style w:type="character" w:default="1" w:styleId="DefaultParagraphFont">
     <w:name w:val="Default Paragraph Font"/>
     <w:uiPriority w:val="1"/>
-    <w:semiHidden/>
     <w:unhideWhenUsed/>
   </w:style>
   <w:style w:type="table" w:default="1" w:styleId="TableNormal">
@@ -8660,6 +8751,30 @@
 </file>
 
 <file path=customXml/item1.xml><?xml version="1.0" encoding="utf-8"?>
+<?mso-contentType ?>
+<FormTemplates xmlns="http://schemas.microsoft.com/sharepoint/v3/contenttype/forms">
+  <Display>DocumentLibraryForm</Display>
+  <Edit>DocumentLibraryForm</Edit>
+  <New>DocumentLibraryForm</New>
+</FormTemplates>
+</file>
+
+<file path=customXml/item2.xml><?xml version="1.0" encoding="utf-8"?>
+<b:Sources xmlns:b="http://schemas.openxmlformats.org/officeDocument/2006/bibliography" xmlns="http://schemas.openxmlformats.org/officeDocument/2006/bibliography" SelectedStyle="\APASixthEditionOfficeOnline.xsl" StyleName="APA" Version="6"/>
+</file>
+
+<file path=customXml/item3.xml><?xml version="1.0" encoding="utf-8"?>
+<p:properties xmlns:p="http://schemas.microsoft.com/office/2006/metadata/properties" xmlns:xsi="http://www.w3.org/2001/XMLSchema-instance" xmlns:pc="http://schemas.microsoft.com/office/infopath/2007/PartnerControls">
+  <documentManagement>
+    <TaxCatchAll xmlns="32dd6115-ce5d-46b4-b638-9e7d5ca6cbee" xsi:nil="true"/>
+    <lcf76f155ced4ddcb4097134ff3c332f xmlns="094ecc41-7a37-40c9-8390-f18431712098">
+      <Terms xmlns="http://schemas.microsoft.com/office/infopath/2007/PartnerControls"/>
+    </lcf76f155ced4ddcb4097134ff3c332f>
+  </documentManagement>
+</p:properties>
+</file>
+
+<file path=customXml/item4.xml><?xml version="1.0" encoding="utf-8"?>
 <ct:contentTypeSchema xmlns:ct="http://schemas.microsoft.com/office/2006/metadata/contentType" xmlns:ma="http://schemas.microsoft.com/office/2006/metadata/properties/metaAttributes" ct:_="" ma:_="" ma:contentTypeName="Document" ma:contentTypeID="0x010100D5188FA4F7421B4A93E65E307A769E27" ma:contentTypeVersion="15" ma:contentTypeDescription="Een nieuw document maken." ma:contentTypeScope="" ma:versionID="9bfd002f47f5f7e7b2724518f3fad1a5">
   <xsd:schema xmlns:xsd="http://www.w3.org/2001/XMLSchema" xmlns:xs="http://www.w3.org/2001/XMLSchema" xmlns:p="http://schemas.microsoft.com/office/2006/metadata/properties" xmlns:ns2="094ecc41-7a37-40c9-8390-f18431712098" xmlns:ns3="32dd6115-ce5d-46b4-b638-9e7d5ca6cbee" targetNamespace="http://schemas.microsoft.com/office/2006/metadata/properties" ma:root="true" ma:fieldsID="e2c1118370456e9a6d2939e9bd0f2e89" ns2:_="" ns3:_="">
     <xsd:import namespace="094ecc41-7a37-40c9-8390-f18431712098"/>
@@ -8894,31 +9009,34 @@
 </ct:contentTypeSchema>
 </file>
 
-<file path=customXml/item2.xml><?xml version="1.0" encoding="utf-8"?>
-<p:properties xmlns:p="http://schemas.microsoft.com/office/2006/metadata/properties" xmlns:xsi="http://www.w3.org/2001/XMLSchema-instance" xmlns:pc="http://schemas.microsoft.com/office/infopath/2007/PartnerControls">
-  <documentManagement>
-    <TaxCatchAll xmlns="32dd6115-ce5d-46b4-b638-9e7d5ca6cbee" xsi:nil="true"/>
-    <lcf76f155ced4ddcb4097134ff3c332f xmlns="094ecc41-7a37-40c9-8390-f18431712098">
-      <Terms xmlns="http://schemas.microsoft.com/office/infopath/2007/PartnerControls"/>
-    </lcf76f155ced4ddcb4097134ff3c332f>
-  </documentManagement>
-</p:properties>
+<file path=customXml/itemProps1.xml><?xml version="1.0" encoding="utf-8"?>
+<ds:datastoreItem xmlns:ds="http://schemas.openxmlformats.org/officeDocument/2006/customXml" ds:itemID="{C6916C6B-E06E-47CD-A094-BBBE44C5EA8C}">
+  <ds:schemaRefs>
+    <ds:schemaRef ds:uri="http://schemas.microsoft.com/sharepoint/v3/contenttype/forms"/>
+  </ds:schemaRefs>
+</ds:datastoreItem>
 </file>
 
-<file path=customXml/item3.xml><?xml version="1.0" encoding="utf-8"?>
-<b:Sources xmlns:b="http://schemas.openxmlformats.org/officeDocument/2006/bibliography" xmlns="http://schemas.openxmlformats.org/officeDocument/2006/bibliography" SelectedStyle="\APASixthEditionOfficeOnline.xsl" StyleName="APA" Version="6"/>
+<file path=customXml/itemProps2.xml><?xml version="1.0" encoding="utf-8"?>
+<ds:datastoreItem xmlns:ds="http://schemas.openxmlformats.org/officeDocument/2006/customXml" ds:itemID="{72B7D650-2FAA-4D72-B587-235E59E6AC26}">
+  <ds:schemaRefs>
+    <ds:schemaRef ds:uri="http://schemas.openxmlformats.org/officeDocument/2006/bibliography"/>
+  </ds:schemaRefs>
+</ds:datastoreItem>
 </file>
 
-<file path=customXml/item4.xml><?xml version="1.0" encoding="utf-8"?>
-<?mso-contentType ?>
-<FormTemplates xmlns="http://schemas.microsoft.com/sharepoint/v3/contenttype/forms">
-  <Display>DocumentLibraryForm</Display>
-  <Edit>DocumentLibraryForm</Edit>
-  <New>DocumentLibraryForm</New>
-</FormTemplates>
+<file path=customXml/itemProps3.xml><?xml version="1.0" encoding="utf-8"?>
+<ds:datastoreItem xmlns:ds="http://schemas.openxmlformats.org/officeDocument/2006/customXml" ds:itemID="{846B1C81-E993-40E7-BCC5-DA63F0CD945C}">
+  <ds:schemaRefs>
+    <ds:schemaRef ds:uri="http://schemas.microsoft.com/office/2006/metadata/properties"/>
+    <ds:schemaRef ds:uri="http://schemas.microsoft.com/office/infopath/2007/PartnerControls"/>
+    <ds:schemaRef ds:uri="32dd6115-ce5d-46b4-b638-9e7d5ca6cbee"/>
+    <ds:schemaRef ds:uri="094ecc41-7a37-40c9-8390-f18431712098"/>
+  </ds:schemaRefs>
+</ds:datastoreItem>
 </file>
 
-<file path=customXml/itemProps1.xml><?xml version="1.0" encoding="utf-8"?>
+<file path=customXml/itemProps4.xml><?xml version="1.0" encoding="utf-8"?>
 <ds:datastoreItem xmlns:ds="http://schemas.openxmlformats.org/officeDocument/2006/customXml" ds:itemID="{A8310BF5-90B3-4BF4-A9DA-D551CA39E9A4}">
   <ds:schemaRefs>
     <ds:schemaRef ds:uri="http://schemas.microsoft.com/office/2006/metadata/contentType"/>
@@ -8935,31 +9053,4 @@
     <ds:schemaRef ds:uri="http://schemas.microsoft.com/internal/obd"/>
   </ds:schemaRefs>
 </ds:datastoreItem>
-</file>
-
-<file path=customXml/itemProps2.xml><?xml version="1.0" encoding="utf-8"?>
-<ds:datastoreItem xmlns:ds="http://schemas.openxmlformats.org/officeDocument/2006/customXml" ds:itemID="{846B1C81-E993-40E7-BCC5-DA63F0CD945C}">
-  <ds:schemaRefs>
-    <ds:schemaRef ds:uri="http://schemas.microsoft.com/office/2006/metadata/properties"/>
-    <ds:schemaRef ds:uri="http://schemas.microsoft.com/office/infopath/2007/PartnerControls"/>
-    <ds:schemaRef ds:uri="32dd6115-ce5d-46b4-b638-9e7d5ca6cbee"/>
-    <ds:schemaRef ds:uri="094ecc41-7a37-40c9-8390-f18431712098"/>
-  </ds:schemaRefs>
-</ds:datastoreItem>
-</file>
-
-<file path=customXml/itemProps3.xml><?xml version="1.0" encoding="utf-8"?>
-<ds:datastoreItem xmlns:ds="http://schemas.openxmlformats.org/officeDocument/2006/customXml" ds:itemID="{72B7D650-2FAA-4D72-B587-235E59E6AC26}">
-  <ds:schemaRefs>
-    <ds:schemaRef ds:uri="http://schemas.openxmlformats.org/officeDocument/2006/bibliography"/>
-  </ds:schemaRefs>
-</ds:datastoreItem>
-</file>
-
-<file path=customXml/itemProps4.xml><?xml version="1.0" encoding="utf-8"?>
-<ds:datastoreItem xmlns:ds="http://schemas.openxmlformats.org/officeDocument/2006/customXml" ds:itemID="{C6916C6B-E06E-47CD-A094-BBBE44C5EA8C}">
-  <ds:schemaRefs>
-    <ds:schemaRef ds:uri="http://schemas.microsoft.com/sharepoint/v3/contenttype/forms"/>
-  </ds:schemaRefs>
-</ds:datastoreItem>
 </file>
</xml_diff>